<commit_message>
Convert 3 essential rules to First Order Logic
</commit_message>
<xml_diff>
--- a/GameRules.docx
+++ b/GameRules.docx
@@ -104,13 +104,7 @@
         <w:t>i</w:t>
       </w:r>
       <w:r>
-        <w:t xml:space="preserve">j = </w:t>
-      </w:r>
-      <w:r>
-        <w:t>k:</w:t>
-      </w:r>
-      <w:r>
-        <w:t xml:space="preserve"> represents a</w:t>
+        <w:t>j = k: represents a</w:t>
       </w:r>
       <w:r>
         <w:t xml:space="preserve"> </w:t>
@@ -118,21 +112,18 @@
       <w:r>
         <w:rPr>
           <w:b/>
-          <w:bCs w:val="0"/>
         </w:rPr>
         <w:t>beginning</w:t>
       </w:r>
       <w:r>
         <w:rPr>
           <w:b/>
-          <w:bCs w:val="0"/>
         </w:rPr>
         <w:t xml:space="preserve"> </w:t>
       </w:r>
       <w:r>
         <w:rPr>
           <w:b/>
-          <w:bCs w:val="0"/>
         </w:rPr>
         <w:t>tile</w:t>
       </w:r>
@@ -140,7 +131,7 @@
         <w:t xml:space="preserve"> with k is the number</w:t>
       </w:r>
       <w:r>
-        <w:t>.</w:t>
+        <w:t xml:space="preserve"> </w:t>
       </w:r>
       <w:r>
         <w:t xml:space="preserve">of </w:t>
@@ -222,7 +213,16 @@
         <w:t xml:space="preserve">Each </w:t>
       </w:r>
       <w:r>
-        <w:t>unreavel</w:t>
+        <w:t>unreve</w:t>
+      </w:r>
+      <w:r>
+        <w:t>a</w:t>
+      </w:r>
+      <w:r>
+        <w:t>l</w:t>
+      </w:r>
+      <w:r>
+        <w:t>ed</w:t>
       </w:r>
       <w:r>
         <w:t xml:space="preserve"> tile can either be a</w:t>
@@ -273,10 +273,7 @@
         <w:t>revealed tiles with</w:t>
       </w:r>
       <w:r>
-        <w:t xml:space="preserve"> </w:t>
-      </w:r>
-      <w:r>
-        <w:t>gem</w:t>
+        <w:t xml:space="preserve"> gem</w:t>
       </w:r>
       <w:r>
         <w:t xml:space="preserve">s </w:t>
@@ -347,6 +344,7 @@
           <w:numId w:val="1"/>
         </w:numPr>
       </w:pPr>
+      <w:bookmarkStart w:id="0" w:name="_Hlk163928515"/>
       <w:r>
         <w:t xml:space="preserve">Each </w:t>
       </w:r>
@@ -354,13 +352,22 @@
         <w:t>beginning</w:t>
       </w:r>
       <w:r>
-        <w:t xml:space="preserve"> tile with a number represents the number of traps </w:t>
+        <w:t xml:space="preserve"> tile </w:t>
+      </w:r>
+      <w:r>
+        <w:t>has</w:t>
+      </w:r>
+      <w:r>
+        <w:t xml:space="preserve"> a number represents the number of traps </w:t>
       </w:r>
       <w:r>
         <w:t xml:space="preserve">(k) </w:t>
       </w:r>
       <w:r>
-        <w:t>adjacent to it</w:t>
+        <w:t>surrounding</w:t>
+      </w:r>
+      <w:r>
+        <w:t xml:space="preserve"> it</w:t>
       </w:r>
     </w:p>
     <w:p>
@@ -483,6 +490,7 @@
         <w:t xml:space="preserve">. </w:t>
       </w:r>
     </w:p>
+    <w:bookmarkEnd w:id="0"/>
     <w:p>
       <w:pPr>
         <w:pStyle w:val="ListParagraph"/>
@@ -492,40 +500,13 @@
         </w:numPr>
       </w:pPr>
       <w:r>
-        <w:t xml:space="preserve">If there are </w:t>
-      </w:r>
-      <w:r>
-        <w:t xml:space="preserve">not </w:t>
-      </w:r>
-      <w:r>
-        <w:t>enough k surrounding traps being revealed</w:t>
-      </w:r>
-      <w:r>
-        <w:t xml:space="preserve"> (n </w:t>
+        <w:t xml:space="preserve">If there are not enough k surrounding traps being revealed (n </w:t>
       </w:r>
       <w:r>
         <w:t xml:space="preserve">trap </w:t>
       </w:r>
       <w:r>
-        <w:t>tiles, n &lt; k)</w:t>
-      </w:r>
-      <w:r>
-        <w:t xml:space="preserve"> then </w:t>
-      </w:r>
-      <w:r>
-        <w:t xml:space="preserve">the </w:t>
-      </w:r>
-      <w:r>
-        <w:t xml:space="preserve">remaining surrounding </w:t>
-      </w:r>
-      <w:r>
-        <w:t>unreavel tiles can be either traps or gems</w:t>
-      </w:r>
-      <w:r>
-        <w:t>.</w:t>
-      </w:r>
-      <w:r>
-        <w:t xml:space="preserve"> And </w:t>
+        <w:t xml:space="preserve">tiles, n &lt; k) then the remaining surrounding unreavel tiles can be either traps or gems. And </w:t>
       </w:r>
       <w:r>
         <w:t xml:space="preserve">the </w:t>
@@ -751,7 +732,1985 @@
     </w:p>
     <w:p>
       <w:pPr>
-        <w:ind w:left="360" w:firstLine="0"/>
+        <w:ind w:left="0" w:firstLine="0"/>
+      </w:pPr>
+      <w:r>
+        <w:t xml:space="preserve">Convert </w:t>
+      </w:r>
+      <w:r>
+        <w:t>gameplay</w:t>
+      </w:r>
+      <w:r>
+        <w:t xml:space="preserve">-related </w:t>
+      </w:r>
+      <w:r>
+        <w:t xml:space="preserve">rules to CNF: </w:t>
+      </w:r>
+    </w:p>
+    <w:p>
+      <w:pPr>
+        <w:ind w:left="0" w:firstLine="0"/>
+      </w:pPr>
+      <w:r>
+        <w:t>Definition</w:t>
+      </w:r>
+    </w:p>
+    <w:p>
+      <w:pPr>
+        <w:pStyle w:val="ListParagraph"/>
+        <w:numPr>
+          <w:ilvl w:val="0"/>
+          <w:numId w:val="4"/>
+        </w:numPr>
+      </w:pPr>
+      <w:r>
+        <w:lastRenderedPageBreak/>
+        <w:t>Predicates:</w:t>
+      </w:r>
+    </w:p>
+    <w:p>
+      <w:pPr>
+        <w:pStyle w:val="ListParagraph"/>
+        <w:numPr>
+          <w:ilvl w:val="1"/>
+          <w:numId w:val="4"/>
+        </w:numPr>
+      </w:pPr>
+      <w:r>
+        <w:t>Revealed(</w:t>
+      </w:r>
+      <w:r>
+        <w:t>i</w:t>
+      </w:r>
+      <w:r>
+        <w:t xml:space="preserve">, </w:t>
+      </w:r>
+      <w:r>
+        <w:t>j</w:t>
+      </w:r>
+      <w:r>
+        <w:t>): Represents that the tile at position (</w:t>
+      </w:r>
+      <w:r>
+        <w:t>i</w:t>
+      </w:r>
+      <w:r>
+        <w:t xml:space="preserve">, </w:t>
+      </w:r>
+      <w:r>
+        <w:t>j</w:t>
+      </w:r>
+      <w:r>
+        <w:t>) is revealed.</w:t>
+      </w:r>
+      <w:r>
+        <w:t xml:space="preserve"> (opposite is unrevealed)</w:t>
+      </w:r>
+    </w:p>
+    <w:p>
+      <w:pPr>
+        <w:pStyle w:val="ListParagraph"/>
+        <w:numPr>
+          <w:ilvl w:val="1"/>
+          <w:numId w:val="4"/>
+        </w:numPr>
+      </w:pPr>
+      <w:r>
+        <w:t>Trap(x, y): Represents that the tile at position (</w:t>
+      </w:r>
+      <w:r>
+        <w:t>i</w:t>
+      </w:r>
+      <w:r>
+        <w:t xml:space="preserve">, </w:t>
+      </w:r>
+      <w:r>
+        <w:t>j</w:t>
+      </w:r>
+      <w:r>
+        <w:t>) is a trap.</w:t>
+      </w:r>
+      <w:r>
+        <w:t xml:space="preserve"> (opposite is gem)</w:t>
+      </w:r>
+    </w:p>
+    <w:p>
+      <w:pPr>
+        <w:pStyle w:val="ListParagraph"/>
+        <w:numPr>
+          <w:ilvl w:val="1"/>
+          <w:numId w:val="4"/>
+        </w:numPr>
+      </w:pPr>
+      <w:r>
+        <w:t>Surrounding(</w:t>
+      </w:r>
+      <w:r>
+        <w:t>i</w:t>
+      </w:r>
+      <w:r>
+        <w:t xml:space="preserve">1, </w:t>
+      </w:r>
+      <w:r>
+        <w:t>j</w:t>
+      </w:r>
+      <w:r>
+        <w:t xml:space="preserve">1, </w:t>
+      </w:r>
+      <w:r>
+        <w:t>i</w:t>
+      </w:r>
+      <w:r>
+        <w:t xml:space="preserve">2, </w:t>
+      </w:r>
+      <w:r>
+        <w:t>j</w:t>
+      </w:r>
+      <w:r>
+        <w:t>2): Represents that the tile at position (</w:t>
+      </w:r>
+      <w:r>
+        <w:t>i</w:t>
+      </w:r>
+      <w:r>
+        <w:t xml:space="preserve">2, </w:t>
+      </w:r>
+      <w:r>
+        <w:t>j</w:t>
+      </w:r>
+      <w:r>
+        <w:t>2) is a neighbor of the tile at position (</w:t>
+      </w:r>
+      <w:r>
+        <w:t>i</w:t>
+      </w:r>
+      <w:r>
+        <w:t xml:space="preserve">1, </w:t>
+      </w:r>
+      <w:r>
+        <w:t>j</w:t>
+      </w:r>
+      <w:r>
+        <w:t>1).</w:t>
+      </w:r>
+    </w:p>
+    <w:p>
+      <w:pPr>
+        <w:pStyle w:val="ListParagraph"/>
+        <w:numPr>
+          <w:ilvl w:val="1"/>
+          <w:numId w:val="4"/>
+        </w:numPr>
+      </w:pPr>
+      <w:r>
+        <w:t>Begin(i, j</w:t>
+      </w:r>
+      <w:r>
+        <w:t>, k</w:t>
+      </w:r>
+      <w:r>
+        <w:t xml:space="preserve">): Represents that tile at position (i, j) is </w:t>
+      </w:r>
+      <w:r>
+        <w:t xml:space="preserve">a </w:t>
+      </w:r>
+      <w:r>
+        <w:t>beginning tile</w:t>
+      </w:r>
+      <w:r>
+        <w:t xml:space="preserve"> that has k unrevealed trap surrounding it</w:t>
+      </w:r>
+      <w:r>
+        <w:t>.</w:t>
+      </w:r>
+    </w:p>
+    <w:p>
+      <w:pPr>
+        <w:ind w:left="0" w:firstLine="0"/>
+      </w:pPr>
+      <w:r>
+        <w:t>Converting</w:t>
+      </w:r>
+      <w:r>
+        <w:t xml:space="preserve"> to First-order-logic</w:t>
+      </w:r>
+    </w:p>
+    <w:p>
+      <w:pPr>
+        <w:ind w:left="0" w:firstLine="0"/>
+      </w:pPr>
+      <w:r>
+        <w:t xml:space="preserve">Each beginning tile </w:t>
+      </w:r>
+      <w:r>
+        <w:t>has</w:t>
+      </w:r>
+      <w:r>
+        <w:t xml:space="preserve"> a number represents the number of traps (k) surrounding it</w:t>
+      </w:r>
+    </w:p>
+    <w:p>
+      <w:pPr>
+        <w:pStyle w:val="ListParagraph"/>
+        <w:numPr>
+          <w:ilvl w:val="0"/>
+          <w:numId w:val="4"/>
+        </w:numPr>
+      </w:pPr>
+      <w:r>
+        <w:rPr>
+          <w:rFonts w:ascii="Cambria Math" w:hAnsi="Cambria Math" w:cs="Cambria Math"/>
+          <w:color w:val="000000"/>
+          <w:sz w:val="27"/>
+          <w:szCs w:val="27"/>
+          <w:shd w:val="clear" w:color="auto" w:fill="F7F7F7"/>
+        </w:rPr>
+        <w:t>∀</w:t>
+      </w:r>
+      <w:r>
+        <w:rPr>
+          <w:rFonts w:ascii="Cambria Math" w:hAnsi="Cambria Math" w:cs="Cambria Math"/>
+          <w:color w:val="000000"/>
+          <w:sz w:val="27"/>
+          <w:szCs w:val="27"/>
+          <w:shd w:val="clear" w:color="auto" w:fill="F7F7F7"/>
+        </w:rPr>
+        <w:t>i</w:t>
+      </w:r>
+      <w:r>
+        <w:rPr>
+          <w:rFonts w:ascii="Cambria Math" w:hAnsi="Cambria Math" w:cs="Cambria Math"/>
+          <w:color w:val="000000"/>
+          <w:sz w:val="27"/>
+          <w:szCs w:val="27"/>
+          <w:shd w:val="clear" w:color="auto" w:fill="F7F7F7"/>
+        </w:rPr>
+        <w:t>,</w:t>
+      </w:r>
+      <w:r>
+        <w:rPr>
+          <w:rFonts w:ascii="Cambria Math" w:hAnsi="Cambria Math" w:cs="Cambria Math"/>
+          <w:color w:val="000000"/>
+          <w:sz w:val="27"/>
+          <w:szCs w:val="27"/>
+          <w:shd w:val="clear" w:color="auto" w:fill="F7F7F7"/>
+        </w:rPr>
+        <w:t xml:space="preserve"> </w:t>
+      </w:r>
+      <w:r>
+        <w:rPr>
+          <w:rFonts w:ascii="Cambria Math" w:hAnsi="Cambria Math" w:cs="Cambria Math"/>
+          <w:color w:val="000000"/>
+          <w:sz w:val="27"/>
+          <w:szCs w:val="27"/>
+          <w:shd w:val="clear" w:color="auto" w:fill="F7F7F7"/>
+        </w:rPr>
+        <w:t>j</w:t>
+      </w:r>
+      <w:r>
+        <w:rPr>
+          <w:rFonts w:ascii="Cambria Math" w:hAnsi="Cambria Math" w:cs="Cambria Math"/>
+          <w:color w:val="000000"/>
+          <w:sz w:val="27"/>
+          <w:szCs w:val="27"/>
+          <w:shd w:val="clear" w:color="auto" w:fill="F7F7F7"/>
+        </w:rPr>
+        <w:t xml:space="preserve">, k </w:t>
+      </w:r>
+      <w:r>
+        <w:rPr>
+          <w:rFonts w:ascii="Cambria Math" w:hAnsi="Cambria Math" w:cs="Cambria Math"/>
+          <w:color w:val="000000"/>
+          <w:sz w:val="27"/>
+          <w:szCs w:val="27"/>
+          <w:shd w:val="clear" w:color="auto" w:fill="F7F7F7"/>
+        </w:rPr>
+        <w:t>Begin(i, j</w:t>
+      </w:r>
+      <w:r>
+        <w:rPr>
+          <w:rFonts w:ascii="Cambria Math" w:hAnsi="Cambria Math" w:cs="Cambria Math"/>
+          <w:color w:val="000000"/>
+          <w:sz w:val="27"/>
+          <w:szCs w:val="27"/>
+          <w:shd w:val="clear" w:color="auto" w:fill="F7F7F7"/>
+        </w:rPr>
+        <w:t>, k</w:t>
+      </w:r>
+      <w:r>
+        <w:rPr>
+          <w:rFonts w:ascii="Cambria Math" w:hAnsi="Cambria Math" w:cs="Cambria Math"/>
+          <w:color w:val="000000"/>
+          <w:sz w:val="27"/>
+          <w:szCs w:val="27"/>
+          <w:shd w:val="clear" w:color="auto" w:fill="F7F7F7"/>
+        </w:rPr>
+        <w:t>)</w:t>
+      </w:r>
+    </w:p>
+    <w:p>
+      <w:pPr>
+        <w:pStyle w:val="ListParagraph"/>
+        <w:numPr>
+          <w:ilvl w:val="1"/>
+          <w:numId w:val="1"/>
+        </w:numPr>
+        <w:ind w:left="426" w:hanging="426"/>
+      </w:pPr>
+      <w:r>
+        <w:t xml:space="preserve">If number of unrevealed tiles surrounding is equal to k then </w:t>
+      </w:r>
+      <w:r>
+        <w:t>k</w:t>
+      </w:r>
+      <w:r>
+        <w:t xml:space="preserve"> unrevealed tiles surrounding are traps (and are revealed). </w:t>
+      </w:r>
+    </w:p>
+    <w:p>
+      <w:pPr>
+        <w:pStyle w:val="ListParagraph"/>
+        <w:numPr>
+          <w:ilvl w:val="0"/>
+          <w:numId w:val="4"/>
+        </w:numPr>
+      </w:pPr>
+      <w:r>
+        <w:t xml:space="preserve"> </w:t>
+      </w:r>
+      <w:r>
+        <w:rPr>
+          <w:rFonts w:ascii="Cambria Math" w:hAnsi="Cambria Math" w:cs="Cambria Math"/>
+          <w:color w:val="000000"/>
+          <w:sz w:val="27"/>
+          <w:szCs w:val="27"/>
+          <w:shd w:val="clear" w:color="auto" w:fill="F7F7F7"/>
+        </w:rPr>
+        <w:t>∀i</w:t>
+      </w:r>
+      <w:r>
+        <w:rPr>
+          <w:rFonts w:ascii="Cambria Math" w:hAnsi="Cambria Math" w:cs="Cambria Math"/>
+          <w:color w:val="000000"/>
+          <w:sz w:val="27"/>
+          <w:szCs w:val="27"/>
+          <w:shd w:val="clear" w:color="auto" w:fill="F7F7F7"/>
+        </w:rPr>
+        <w:t>,</w:t>
+      </w:r>
+      <w:r>
+        <w:rPr>
+          <w:rFonts w:ascii="Cambria Math" w:hAnsi="Cambria Math" w:cs="Cambria Math"/>
+          <w:color w:val="000000"/>
+          <w:sz w:val="27"/>
+          <w:szCs w:val="27"/>
+          <w:shd w:val="clear" w:color="auto" w:fill="F7F7F7"/>
+        </w:rPr>
+        <w:t xml:space="preserve"> </w:t>
+      </w:r>
+      <w:r>
+        <w:rPr>
+          <w:rFonts w:ascii="Cambria Math" w:hAnsi="Cambria Math" w:cs="Cambria Math"/>
+          <w:color w:val="000000"/>
+          <w:sz w:val="27"/>
+          <w:szCs w:val="27"/>
+          <w:shd w:val="clear" w:color="auto" w:fill="F7F7F7"/>
+        </w:rPr>
+        <w:t>j</w:t>
+      </w:r>
+      <w:r>
+        <w:rPr>
+          <w:rFonts w:ascii="Cambria Math" w:hAnsi="Cambria Math" w:cs="Cambria Math"/>
+          <w:color w:val="000000"/>
+          <w:sz w:val="27"/>
+          <w:szCs w:val="27"/>
+          <w:shd w:val="clear" w:color="auto" w:fill="F7F7F7"/>
+        </w:rPr>
+        <w:t>, k</w:t>
+      </w:r>
+      <w:r>
+        <w:rPr>
+          <w:rFonts w:ascii="Cambria Math" w:hAnsi="Cambria Math" w:cs="Cambria Math"/>
+          <w:color w:val="000000"/>
+          <w:sz w:val="27"/>
+          <w:szCs w:val="27"/>
+          <w:shd w:val="clear" w:color="auto" w:fill="F7F7F7"/>
+        </w:rPr>
+        <w:t xml:space="preserve"> </w:t>
+      </w:r>
+      <w:r>
+        <w:rPr>
+          <w:rFonts w:ascii="Cambria Math" w:hAnsi="Cambria Math" w:cs="Cambria Math"/>
+          <w:color w:val="000000"/>
+          <w:sz w:val="27"/>
+          <w:szCs w:val="27"/>
+          <w:shd w:val="clear" w:color="auto" w:fill="F7F7F7"/>
+        </w:rPr>
+        <w:t>(</w:t>
+      </w:r>
+      <w:r>
+        <w:rPr>
+          <w:rFonts w:ascii="Cambria Math" w:hAnsi="Cambria Math" w:cs="Cambria Math"/>
+          <w:color w:val="000000"/>
+          <w:sz w:val="27"/>
+          <w:szCs w:val="27"/>
+          <w:shd w:val="clear" w:color="auto" w:fill="F7F7F7"/>
+        </w:rPr>
+        <w:t>Begin(i, j, k)</w:t>
+      </w:r>
+      <w:r>
+        <w:rPr>
+          <w:rFonts w:ascii="Cambria Math" w:hAnsi="Cambria Math" w:cs="Cambria Math"/>
+          <w:color w:val="000000"/>
+          <w:sz w:val="27"/>
+          <w:szCs w:val="27"/>
+          <w:shd w:val="clear" w:color="auto" w:fill="F7F7F7"/>
+        </w:rPr>
+        <w:t xml:space="preserve"> </w:t>
+      </w:r>
+      <w:r>
+        <w:rPr>
+          <w:rFonts w:ascii="Cambria Math" w:hAnsi="Cambria Math" w:cs="Cambria Math"/>
+          <w:color w:val="000000"/>
+          <w:sz w:val="27"/>
+          <w:szCs w:val="27"/>
+          <w:shd w:val="clear" w:color="auto" w:fill="F7F7F7"/>
+        </w:rPr>
+        <w:t>∧</w:t>
+      </w:r>
+      <w:r>
+        <w:rPr>
+          <w:rFonts w:ascii="Cambria Math" w:hAnsi="Cambria Math" w:cs="Cambria Math"/>
+          <w:color w:val="000000"/>
+          <w:sz w:val="27"/>
+          <w:szCs w:val="27"/>
+          <w:shd w:val="clear" w:color="auto" w:fill="F7F7F7"/>
+        </w:rPr>
+        <w:t xml:space="preserve"> </w:t>
+      </w:r>
+      <w:r>
+        <w:rPr>
+          <w:rFonts w:ascii="Cambria Math" w:hAnsi="Cambria Math" w:cs="Cambria Math"/>
+          <w:color w:val="000000"/>
+          <w:sz w:val="27"/>
+          <w:szCs w:val="27"/>
+          <w:shd w:val="clear" w:color="auto" w:fill="F7F7F7"/>
+        </w:rPr>
+        <w:t>(</w:t>
+      </w:r>
+      <w:r>
+        <w:rPr>
+          <w:rFonts w:ascii="Cambria Math" w:hAnsi="Cambria Math" w:cs="Cambria Math"/>
+          <w:color w:val="000000"/>
+          <w:sz w:val="27"/>
+          <w:szCs w:val="27"/>
+          <w:shd w:val="clear" w:color="auto" w:fill="F7F7F7"/>
+        </w:rPr>
+        <w:t>∃</w:t>
+      </w:r>
+      <w:r>
+        <w:rPr>
+          <w:rFonts w:ascii="Cambria Math" w:hAnsi="Cambria Math" w:cs="Cambria Math"/>
+          <w:color w:val="000000"/>
+          <w:sz w:val="27"/>
+          <w:szCs w:val="27"/>
+          <w:shd w:val="clear" w:color="auto" w:fill="F7F7F7"/>
+        </w:rPr>
+        <w:t>i</w:t>
+      </w:r>
+      <w:r>
+        <w:rPr>
+          <w:rFonts w:ascii="Cambria Math" w:hAnsi="Cambria Math" w:cs="Cambria Math"/>
+          <w:color w:val="000000"/>
+          <w:sz w:val="27"/>
+          <w:szCs w:val="27"/>
+          <w:shd w:val="clear" w:color="auto" w:fill="F7F7F7"/>
+        </w:rPr>
+        <w:t>1</w:t>
+      </w:r>
+      <w:r>
+        <w:rPr>
+          <w:rFonts w:ascii="Cambria Math" w:hAnsi="Cambria Math" w:cs="Cambria Math"/>
+          <w:color w:val="000000"/>
+          <w:sz w:val="27"/>
+          <w:szCs w:val="27"/>
+          <w:shd w:val="clear" w:color="auto" w:fill="F7F7F7"/>
+        </w:rPr>
+        <w:t>,</w:t>
+      </w:r>
+      <w:r>
+        <w:rPr>
+          <w:rFonts w:ascii="Cambria Math" w:hAnsi="Cambria Math" w:cs="Cambria Math"/>
+          <w:color w:val="000000"/>
+          <w:sz w:val="27"/>
+          <w:szCs w:val="27"/>
+          <w:shd w:val="clear" w:color="auto" w:fill="F7F7F7"/>
+        </w:rPr>
+        <w:t xml:space="preserve"> j</w:t>
+      </w:r>
+      <w:r>
+        <w:rPr>
+          <w:rFonts w:ascii="Cambria Math" w:hAnsi="Cambria Math" w:cs="Cambria Math"/>
+          <w:color w:val="000000"/>
+          <w:sz w:val="27"/>
+          <w:szCs w:val="27"/>
+          <w:shd w:val="clear" w:color="auto" w:fill="F7F7F7"/>
+        </w:rPr>
+        <w:t>1, i2, j2…ik, jk</w:t>
+      </w:r>
+      <w:r>
+        <w:rPr>
+          <w:rFonts w:ascii="Cambria Math" w:hAnsi="Cambria Math" w:cs="Cambria Math"/>
+          <w:color w:val="000000"/>
+          <w:sz w:val="27"/>
+          <w:szCs w:val="27"/>
+          <w:shd w:val="clear" w:color="auto" w:fill="F7F7F7"/>
+        </w:rPr>
+        <w:t>,</w:t>
+      </w:r>
+      <w:r>
+        <w:rPr>
+          <w:rFonts w:ascii="Cambria Math" w:hAnsi="Cambria Math" w:cs="Cambria Math"/>
+          <w:color w:val="000000"/>
+          <w:sz w:val="27"/>
+          <w:szCs w:val="27"/>
+          <w:shd w:val="clear" w:color="auto" w:fill="F7F7F7"/>
+        </w:rPr>
+        <w:t xml:space="preserve"> </w:t>
+      </w:r>
+      <w:r>
+        <w:rPr>
+          <w:rFonts w:ascii="Cambria Math" w:hAnsi="Cambria Math" w:cs="Cambria Math"/>
+          <w:color w:val="000000"/>
+          <w:sz w:val="27"/>
+          <w:szCs w:val="27"/>
+          <w:shd w:val="clear" w:color="auto" w:fill="F7F7F7"/>
+        </w:rPr>
+        <w:t>~</w:t>
+      </w:r>
+      <w:r>
+        <w:rPr>
+          <w:rFonts w:ascii="Cambria Math" w:hAnsi="Cambria Math" w:cs="Cambria Math"/>
+          <w:color w:val="000000"/>
+          <w:sz w:val="27"/>
+          <w:szCs w:val="27"/>
+          <w:shd w:val="clear" w:color="auto" w:fill="F7F7F7"/>
+        </w:rPr>
+        <w:t>∃</w:t>
+      </w:r>
+      <w:r>
+        <w:rPr>
+          <w:rFonts w:ascii="Cambria Math" w:hAnsi="Cambria Math" w:cs="Cambria Math"/>
+          <w:color w:val="000000"/>
+          <w:sz w:val="27"/>
+          <w:szCs w:val="27"/>
+          <w:shd w:val="clear" w:color="auto" w:fill="F7F7F7"/>
+        </w:rPr>
+        <w:t xml:space="preserve">ik+1, jk+1 </w:t>
+      </w:r>
+      <w:r>
+        <w:rPr>
+          <w:rFonts w:ascii="Cambria Math" w:hAnsi="Cambria Math" w:cs="Cambria Math"/>
+          <w:color w:val="000000"/>
+          <w:sz w:val="27"/>
+          <w:szCs w:val="27"/>
+          <w:shd w:val="clear" w:color="auto" w:fill="F7F7F7"/>
+        </w:rPr>
+        <w:t>(</w:t>
+      </w:r>
+      <w:r>
+        <w:rPr>
+          <w:rFonts w:ascii="Cambria Math" w:hAnsi="Cambria Math" w:cs="Cambria Math"/>
+          <w:color w:val="000000"/>
+          <w:sz w:val="27"/>
+          <w:szCs w:val="27"/>
+          <w:shd w:val="clear" w:color="auto" w:fill="F7F7F7"/>
+        </w:rPr>
+        <w:t>(i, j) != (i1, j1) != (i2, j2)… != (ik, jk) != (ik+1, jk+1)</w:t>
+      </w:r>
+      <w:r>
+        <w:rPr>
+          <w:rFonts w:ascii="Cambria Math" w:hAnsi="Cambria Math" w:cs="Cambria Math"/>
+          <w:color w:val="000000"/>
+          <w:sz w:val="27"/>
+          <w:szCs w:val="27"/>
+          <w:shd w:val="clear" w:color="auto" w:fill="F7F7F7"/>
+        </w:rPr>
+        <w:t>)</w:t>
+      </w:r>
+      <w:r>
+        <w:rPr>
+          <w:rFonts w:ascii="Cambria Math" w:hAnsi="Cambria Math" w:cs="Cambria Math"/>
+          <w:color w:val="000000"/>
+          <w:sz w:val="27"/>
+          <w:szCs w:val="27"/>
+          <w:shd w:val="clear" w:color="auto" w:fill="F7F7F7"/>
+        </w:rPr>
+        <w:t xml:space="preserve"> </w:t>
+      </w:r>
+      <w:r>
+        <w:rPr>
+          <w:rFonts w:ascii="Cambria Math" w:hAnsi="Cambria Math" w:cs="Cambria Math"/>
+          <w:color w:val="000000"/>
+          <w:sz w:val="27"/>
+          <w:szCs w:val="27"/>
+          <w:shd w:val="clear" w:color="auto" w:fill="F7F7F7"/>
+        </w:rPr>
+        <w:t>∧</w:t>
+      </w:r>
+      <w:r>
+        <w:rPr>
+          <w:rFonts w:ascii="Cambria Math" w:hAnsi="Cambria Math" w:cs="Cambria Math"/>
+          <w:color w:val="000000"/>
+          <w:sz w:val="27"/>
+          <w:szCs w:val="27"/>
+          <w:shd w:val="clear" w:color="auto" w:fill="F7F7F7"/>
+        </w:rPr>
+        <w:t xml:space="preserve"> </w:t>
+      </w:r>
+      <w:r>
+        <w:rPr>
+          <w:rFonts w:ascii="Cambria Math" w:hAnsi="Cambria Math" w:cs="Cambria Math"/>
+          <w:color w:val="000000"/>
+          <w:sz w:val="27"/>
+          <w:szCs w:val="27"/>
+          <w:shd w:val="clear" w:color="auto" w:fill="F7F7F7"/>
+        </w:rPr>
+        <w:t>Surrounding(i, j, i</w:t>
+      </w:r>
+      <w:r>
+        <w:rPr>
+          <w:rFonts w:ascii="Cambria Math" w:hAnsi="Cambria Math" w:cs="Cambria Math"/>
+          <w:color w:val="000000"/>
+          <w:sz w:val="27"/>
+          <w:szCs w:val="27"/>
+          <w:shd w:val="clear" w:color="auto" w:fill="F7F7F7"/>
+        </w:rPr>
+        <w:t>1</w:t>
+      </w:r>
+      <w:r>
+        <w:rPr>
+          <w:rFonts w:ascii="Cambria Math" w:hAnsi="Cambria Math" w:cs="Cambria Math"/>
+          <w:color w:val="000000"/>
+          <w:sz w:val="27"/>
+          <w:szCs w:val="27"/>
+          <w:shd w:val="clear" w:color="auto" w:fill="F7F7F7"/>
+        </w:rPr>
+        <w:t>, j</w:t>
+      </w:r>
+      <w:r>
+        <w:rPr>
+          <w:rFonts w:ascii="Cambria Math" w:hAnsi="Cambria Math" w:cs="Cambria Math"/>
+          <w:color w:val="000000"/>
+          <w:sz w:val="27"/>
+          <w:szCs w:val="27"/>
+          <w:shd w:val="clear" w:color="auto" w:fill="F7F7F7"/>
+        </w:rPr>
+        <w:t>1)</w:t>
+      </w:r>
+      <w:r>
+        <w:rPr>
+          <w:rFonts w:ascii="Cambria Math" w:hAnsi="Cambria Math" w:cs="Cambria Math"/>
+          <w:color w:val="000000"/>
+          <w:sz w:val="27"/>
+          <w:szCs w:val="27"/>
+          <w:shd w:val="clear" w:color="auto" w:fill="F7F7F7"/>
+        </w:rPr>
+        <w:t xml:space="preserve"> </w:t>
+      </w:r>
+      <w:r>
+        <w:rPr>
+          <w:rFonts w:ascii="Cambria Math" w:hAnsi="Cambria Math" w:cs="Cambria Math"/>
+          <w:color w:val="000000"/>
+          <w:sz w:val="27"/>
+          <w:szCs w:val="27"/>
+          <w:shd w:val="clear" w:color="auto" w:fill="F7F7F7"/>
+        </w:rPr>
+        <w:t>∧</w:t>
+      </w:r>
+      <w:r>
+        <w:rPr>
+          <w:rFonts w:ascii="Cambria Math" w:hAnsi="Cambria Math" w:cs="Cambria Math"/>
+          <w:color w:val="000000"/>
+          <w:sz w:val="27"/>
+          <w:szCs w:val="27"/>
+          <w:shd w:val="clear" w:color="auto" w:fill="F7F7F7"/>
+        </w:rPr>
+        <w:t xml:space="preserve"> Surrounding(i, j, i2, j2) … </w:t>
+      </w:r>
+      <w:r>
+        <w:rPr>
+          <w:rFonts w:ascii="Cambria Math" w:hAnsi="Cambria Math" w:cs="Cambria Math"/>
+          <w:color w:val="000000"/>
+          <w:sz w:val="27"/>
+          <w:szCs w:val="27"/>
+          <w:shd w:val="clear" w:color="auto" w:fill="F7F7F7"/>
+        </w:rPr>
+        <w:t>∧</w:t>
+      </w:r>
+      <w:r>
+        <w:rPr>
+          <w:rFonts w:ascii="Cambria Math" w:hAnsi="Cambria Math" w:cs="Cambria Math"/>
+          <w:color w:val="000000"/>
+          <w:sz w:val="27"/>
+          <w:szCs w:val="27"/>
+          <w:shd w:val="clear" w:color="auto" w:fill="F7F7F7"/>
+        </w:rPr>
+        <w:t xml:space="preserve"> Surrounding(i, j, ik, jk) </w:t>
+      </w:r>
+      <w:r>
+        <w:rPr>
+          <w:rFonts w:ascii="Cambria Math" w:hAnsi="Cambria Math" w:cs="Cambria Math"/>
+          <w:color w:val="000000"/>
+          <w:sz w:val="27"/>
+          <w:szCs w:val="27"/>
+          <w:shd w:val="clear" w:color="auto" w:fill="F7F7F7"/>
+        </w:rPr>
+        <w:t>∧</w:t>
+      </w:r>
+      <w:r>
+        <w:rPr>
+          <w:rFonts w:ascii="Cambria Math" w:hAnsi="Cambria Math" w:cs="Cambria Math"/>
+          <w:color w:val="000000"/>
+          <w:sz w:val="27"/>
+          <w:szCs w:val="27"/>
+          <w:shd w:val="clear" w:color="auto" w:fill="F7F7F7"/>
+        </w:rPr>
+        <w:t xml:space="preserve"> ~Revealed(i1, j1) </w:t>
+      </w:r>
+      <w:r>
+        <w:rPr>
+          <w:rFonts w:ascii="Cambria Math" w:hAnsi="Cambria Math" w:cs="Cambria Math"/>
+          <w:color w:val="000000"/>
+          <w:sz w:val="27"/>
+          <w:szCs w:val="27"/>
+          <w:shd w:val="clear" w:color="auto" w:fill="F7F7F7"/>
+        </w:rPr>
+        <w:t>∧</w:t>
+      </w:r>
+      <w:r>
+        <w:rPr>
+          <w:rFonts w:ascii="Cambria Math" w:hAnsi="Cambria Math" w:cs="Cambria Math"/>
+          <w:color w:val="000000"/>
+          <w:sz w:val="27"/>
+          <w:szCs w:val="27"/>
+          <w:shd w:val="clear" w:color="auto" w:fill="F7F7F7"/>
+        </w:rPr>
+        <w:t xml:space="preserve"> ~Revealed(i2, j2) … </w:t>
+      </w:r>
+      <w:r>
+        <w:rPr>
+          <w:rFonts w:ascii="Cambria Math" w:hAnsi="Cambria Math" w:cs="Cambria Math"/>
+          <w:color w:val="000000"/>
+          <w:sz w:val="27"/>
+          <w:szCs w:val="27"/>
+          <w:shd w:val="clear" w:color="auto" w:fill="F7F7F7"/>
+        </w:rPr>
+        <w:t>∧</w:t>
+      </w:r>
+      <w:r>
+        <w:rPr>
+          <w:rFonts w:ascii="Cambria Math" w:hAnsi="Cambria Math" w:cs="Cambria Math"/>
+          <w:color w:val="000000"/>
+          <w:sz w:val="27"/>
+          <w:szCs w:val="27"/>
+          <w:shd w:val="clear" w:color="auto" w:fill="F7F7F7"/>
+        </w:rPr>
+        <w:t xml:space="preserve"> ~Revealed(ik, jk)</w:t>
+      </w:r>
+      <w:r>
+        <w:rPr>
+          <w:rFonts w:ascii="Cambria Math" w:hAnsi="Cambria Math" w:cs="Cambria Math"/>
+          <w:color w:val="000000"/>
+          <w:sz w:val="27"/>
+          <w:szCs w:val="27"/>
+          <w:shd w:val="clear" w:color="auto" w:fill="F7F7F7"/>
+        </w:rPr>
+        <w:t xml:space="preserve"> </w:t>
+      </w:r>
+      <w:r>
+        <w:rPr>
+          <w:rFonts w:ascii="Cambria Math" w:hAnsi="Cambria Math" w:cs="Cambria Math"/>
+          <w:color w:val="000000"/>
+          <w:sz w:val="27"/>
+          <w:szCs w:val="27"/>
+          <w:shd w:val="clear" w:color="auto" w:fill="F7F7F7"/>
+        </w:rPr>
+        <w:t>∧</w:t>
+      </w:r>
+      <w:r>
+        <w:rPr>
+          <w:rFonts w:ascii="Cambria Math" w:hAnsi="Cambria Math" w:cs="Cambria Math"/>
+          <w:color w:val="000000"/>
+          <w:sz w:val="27"/>
+          <w:szCs w:val="27"/>
+          <w:shd w:val="clear" w:color="auto" w:fill="F7F7F7"/>
+        </w:rPr>
+        <w:t xml:space="preserve"> </w:t>
+      </w:r>
+      <w:r>
+        <w:rPr>
+          <w:rFonts w:ascii="Cambria Math" w:hAnsi="Cambria Math" w:cs="Cambria Math"/>
+          <w:color w:val="000000"/>
+          <w:sz w:val="27"/>
+          <w:szCs w:val="27"/>
+          <w:shd w:val="clear" w:color="auto" w:fill="F7F7F7"/>
+        </w:rPr>
+        <w:t xml:space="preserve">(~Revealed(ik+1, jk+1) </w:t>
+      </w:r>
+      <w:r>
+        <w:rPr>
+          <w:rFonts w:ascii="Cambria Math" w:hAnsi="Cambria Math" w:cs="Cambria Math"/>
+          <w:color w:val="000000"/>
+          <w:sz w:val="27"/>
+          <w:szCs w:val="27"/>
+          <w:shd w:val="clear" w:color="auto" w:fill="F7F7F7"/>
+        </w:rPr>
+        <w:t>∧</w:t>
+      </w:r>
+      <w:r>
+        <w:rPr>
+          <w:rFonts w:ascii="Cambria Math" w:hAnsi="Cambria Math" w:cs="Cambria Math"/>
+          <w:color w:val="000000"/>
+          <w:sz w:val="27"/>
+          <w:szCs w:val="27"/>
+          <w:shd w:val="clear" w:color="auto" w:fill="F7F7F7"/>
+        </w:rPr>
+        <w:t xml:space="preserve"> Surrounding(i, j, ik+1, jk+1)</w:t>
+      </w:r>
+      <w:r>
+        <w:rPr>
+          <w:rFonts w:ascii="Cambria Math" w:hAnsi="Cambria Math" w:cs="Cambria Math"/>
+          <w:color w:val="000000"/>
+          <w:sz w:val="27"/>
+          <w:szCs w:val="27"/>
+          <w:shd w:val="clear" w:color="auto" w:fill="F7F7F7"/>
+        </w:rPr>
+        <w:t>)</w:t>
+      </w:r>
+      <w:r>
+        <w:rPr>
+          <w:rFonts w:ascii="Cambria Math" w:hAnsi="Cambria Math" w:cs="Cambria Math"/>
+          <w:color w:val="000000"/>
+          <w:sz w:val="27"/>
+          <w:szCs w:val="27"/>
+          <w:shd w:val="clear" w:color="auto" w:fill="F7F7F7"/>
+        </w:rPr>
+        <w:t xml:space="preserve"> </w:t>
+      </w:r>
+      <w:r>
+        <w:rPr>
+          <w:rFonts w:ascii="Cambria Math" w:eastAsia="Times New Roman" w:hAnsi="Cambria Math" w:cs="Cambria Math"/>
+          <w:color w:val="000000"/>
+          <w:kern w:val="0"/>
+          <w:sz w:val="27"/>
+          <w:szCs w:val="27"/>
+          <w14:ligatures w14:val="none"/>
+        </w:rPr>
+        <w:t>⇒</w:t>
+      </w:r>
+      <w:r>
+        <w:rPr>
+          <w:rFonts w:ascii="Cambria Math" w:eastAsia="Times New Roman" w:hAnsi="Cambria Math" w:cs="Cambria Math"/>
+          <w:color w:val="000000"/>
+          <w:kern w:val="0"/>
+          <w:sz w:val="27"/>
+          <w:szCs w:val="27"/>
+          <w14:ligatures w14:val="none"/>
+        </w:rPr>
+        <w:t xml:space="preserve"> </w:t>
+      </w:r>
+      <w:r>
+        <w:rPr>
+          <w:rFonts w:ascii="Cambria Math" w:eastAsia="Times New Roman" w:hAnsi="Cambria Math" w:cs="Cambria Math"/>
+          <w:color w:val="000000"/>
+          <w:kern w:val="0"/>
+          <w:sz w:val="27"/>
+          <w:szCs w:val="27"/>
+          <w14:ligatures w14:val="none"/>
+        </w:rPr>
+        <w:t>(</w:t>
+      </w:r>
+      <w:r>
+        <w:rPr>
+          <w:rFonts w:ascii="Cambria Math" w:hAnsi="Cambria Math" w:cs="Cambria Math"/>
+          <w:color w:val="000000"/>
+          <w:sz w:val="27"/>
+          <w:szCs w:val="27"/>
+          <w:shd w:val="clear" w:color="auto" w:fill="F7F7F7"/>
+        </w:rPr>
+        <w:t xml:space="preserve">Trap(i1, j1) </w:t>
+      </w:r>
+      <w:r>
+        <w:rPr>
+          <w:rFonts w:ascii="Cambria Math" w:hAnsi="Cambria Math" w:cs="Cambria Math"/>
+          <w:color w:val="000000"/>
+          <w:sz w:val="27"/>
+          <w:szCs w:val="27"/>
+          <w:shd w:val="clear" w:color="auto" w:fill="F7F7F7"/>
+        </w:rPr>
+        <w:t>∧</w:t>
+      </w:r>
+      <w:r>
+        <w:rPr>
+          <w:rFonts w:ascii="Cambria Math" w:hAnsi="Cambria Math" w:cs="Cambria Math"/>
+          <w:color w:val="000000"/>
+          <w:sz w:val="27"/>
+          <w:szCs w:val="27"/>
+          <w:shd w:val="clear" w:color="auto" w:fill="F7F7F7"/>
+        </w:rPr>
+        <w:t xml:space="preserve"> Trap(i2, j2) … </w:t>
+      </w:r>
+      <w:r>
+        <w:rPr>
+          <w:rFonts w:ascii="Cambria Math" w:hAnsi="Cambria Math" w:cs="Cambria Math"/>
+          <w:color w:val="000000"/>
+          <w:sz w:val="27"/>
+          <w:szCs w:val="27"/>
+          <w:shd w:val="clear" w:color="auto" w:fill="F7F7F7"/>
+        </w:rPr>
+        <w:t>∧</w:t>
+      </w:r>
+      <w:r>
+        <w:rPr>
+          <w:rFonts w:ascii="Cambria Math" w:hAnsi="Cambria Math" w:cs="Cambria Math"/>
+          <w:color w:val="000000"/>
+          <w:sz w:val="27"/>
+          <w:szCs w:val="27"/>
+          <w:shd w:val="clear" w:color="auto" w:fill="F7F7F7"/>
+        </w:rPr>
+        <w:t xml:space="preserve"> Trap(ik, jk) </w:t>
+      </w:r>
+      <w:r>
+        <w:rPr>
+          <w:rFonts w:ascii="Cambria Math" w:hAnsi="Cambria Math" w:cs="Cambria Math"/>
+          <w:color w:val="000000"/>
+          <w:sz w:val="27"/>
+          <w:szCs w:val="27"/>
+          <w:shd w:val="clear" w:color="auto" w:fill="F7F7F7"/>
+        </w:rPr>
+        <w:t>∧</w:t>
+      </w:r>
+      <w:r>
+        <w:rPr>
+          <w:rFonts w:ascii="Cambria Math" w:hAnsi="Cambria Math" w:cs="Cambria Math"/>
+          <w:color w:val="000000"/>
+          <w:sz w:val="27"/>
+          <w:szCs w:val="27"/>
+          <w:shd w:val="clear" w:color="auto" w:fill="F7F7F7"/>
+        </w:rPr>
+        <w:t xml:space="preserve"> Revealed(i1, j1) </w:t>
+      </w:r>
+      <w:r>
+        <w:rPr>
+          <w:rFonts w:ascii="Cambria Math" w:hAnsi="Cambria Math" w:cs="Cambria Math"/>
+          <w:color w:val="000000"/>
+          <w:sz w:val="27"/>
+          <w:szCs w:val="27"/>
+          <w:shd w:val="clear" w:color="auto" w:fill="F7F7F7"/>
+        </w:rPr>
+        <w:t>∧</w:t>
+      </w:r>
+      <w:r>
+        <w:rPr>
+          <w:rFonts w:ascii="Cambria Math" w:hAnsi="Cambria Math" w:cs="Cambria Math"/>
+          <w:color w:val="000000"/>
+          <w:sz w:val="27"/>
+          <w:szCs w:val="27"/>
+          <w:shd w:val="clear" w:color="auto" w:fill="F7F7F7"/>
+        </w:rPr>
+        <w:t xml:space="preserve"> Revealed(i2, j2) … </w:t>
+      </w:r>
+      <w:r>
+        <w:rPr>
+          <w:rFonts w:ascii="Cambria Math" w:hAnsi="Cambria Math" w:cs="Cambria Math"/>
+          <w:color w:val="000000"/>
+          <w:sz w:val="27"/>
+          <w:szCs w:val="27"/>
+          <w:shd w:val="clear" w:color="auto" w:fill="F7F7F7"/>
+        </w:rPr>
+        <w:t>∧</w:t>
+      </w:r>
+      <w:r>
+        <w:rPr>
+          <w:rFonts w:ascii="Cambria Math" w:hAnsi="Cambria Math" w:cs="Cambria Math"/>
+          <w:color w:val="000000"/>
+          <w:sz w:val="27"/>
+          <w:szCs w:val="27"/>
+          <w:shd w:val="clear" w:color="auto" w:fill="F7F7F7"/>
+        </w:rPr>
+        <w:t xml:space="preserve"> Reveal(ik, jk)</w:t>
+      </w:r>
+      <w:r>
+        <w:rPr>
+          <w:rFonts w:ascii="Cambria Math" w:hAnsi="Cambria Math" w:cs="Cambria Math"/>
+          <w:color w:val="000000"/>
+          <w:sz w:val="27"/>
+          <w:szCs w:val="27"/>
+          <w:shd w:val="clear" w:color="auto" w:fill="F7F7F7"/>
+        </w:rPr>
+        <w:t>)</w:t>
+      </w:r>
+    </w:p>
+    <w:p>
+      <w:pPr>
+        <w:pStyle w:val="ListParagraph"/>
+        <w:numPr>
+          <w:ilvl w:val="1"/>
+          <w:numId w:val="1"/>
+        </w:numPr>
+        <w:ind w:left="426" w:hanging="426"/>
+      </w:pPr>
+      <w:r>
+        <w:t>If k is equal to 0 then all surrounding tiles are not trap (which mean it is revealed as gem if it is an unrevealed tile)</w:t>
+      </w:r>
+    </w:p>
+    <w:p>
+      <w:pPr>
+        <w:pStyle w:val="ListParagraph"/>
+        <w:numPr>
+          <w:ilvl w:val="0"/>
+          <w:numId w:val="4"/>
+        </w:numPr>
+      </w:pPr>
+      <w:r>
+        <w:rPr>
+          <w:rFonts w:ascii="Cambria Math" w:hAnsi="Cambria Math" w:cs="Cambria Math"/>
+          <w:color w:val="000000"/>
+          <w:sz w:val="27"/>
+          <w:szCs w:val="27"/>
+          <w:shd w:val="clear" w:color="auto" w:fill="F7F7F7"/>
+        </w:rPr>
+        <w:t>∀i</w:t>
+      </w:r>
+      <w:r>
+        <w:rPr>
+          <w:rFonts w:ascii="Cambria Math" w:hAnsi="Cambria Math" w:cs="Cambria Math"/>
+          <w:color w:val="000000"/>
+          <w:sz w:val="27"/>
+          <w:szCs w:val="27"/>
+          <w:shd w:val="clear" w:color="auto" w:fill="F7F7F7"/>
+        </w:rPr>
+        <w:t>1</w:t>
+      </w:r>
+      <w:r>
+        <w:rPr>
+          <w:rFonts w:ascii="Cambria Math" w:hAnsi="Cambria Math" w:cs="Cambria Math"/>
+          <w:color w:val="000000"/>
+          <w:sz w:val="27"/>
+          <w:szCs w:val="27"/>
+          <w:shd w:val="clear" w:color="auto" w:fill="F7F7F7"/>
+        </w:rPr>
+        <w:t>,</w:t>
+      </w:r>
+      <w:r>
+        <w:rPr>
+          <w:rFonts w:ascii="Cambria Math" w:hAnsi="Cambria Math" w:cs="Cambria Math"/>
+          <w:color w:val="000000"/>
+          <w:sz w:val="27"/>
+          <w:szCs w:val="27"/>
+          <w:shd w:val="clear" w:color="auto" w:fill="F7F7F7"/>
+        </w:rPr>
+        <w:t xml:space="preserve"> j</w:t>
+      </w:r>
+      <w:r>
+        <w:rPr>
+          <w:rFonts w:ascii="Cambria Math" w:hAnsi="Cambria Math" w:cs="Cambria Math"/>
+          <w:color w:val="000000"/>
+          <w:sz w:val="27"/>
+          <w:szCs w:val="27"/>
+          <w:shd w:val="clear" w:color="auto" w:fill="F7F7F7"/>
+        </w:rPr>
+        <w:t>1</w:t>
+      </w:r>
+      <w:r>
+        <w:rPr>
+          <w:rFonts w:ascii="Cambria Math" w:hAnsi="Cambria Math" w:cs="Cambria Math"/>
+          <w:color w:val="000000"/>
+          <w:sz w:val="27"/>
+          <w:szCs w:val="27"/>
+          <w:shd w:val="clear" w:color="auto" w:fill="F7F7F7"/>
+        </w:rPr>
+        <w:t xml:space="preserve"> </w:t>
+      </w:r>
+      <w:r>
+        <w:rPr>
+          <w:rFonts w:ascii="Cambria Math" w:hAnsi="Cambria Math" w:cs="Cambria Math"/>
+          <w:color w:val="000000"/>
+          <w:sz w:val="27"/>
+          <w:szCs w:val="27"/>
+          <w:shd w:val="clear" w:color="auto" w:fill="F7F7F7"/>
+        </w:rPr>
+        <w:t>(</w:t>
+      </w:r>
+      <w:r>
+        <w:rPr>
+          <w:rFonts w:ascii="Cambria Math" w:hAnsi="Cambria Math" w:cs="Cambria Math"/>
+          <w:color w:val="000000"/>
+          <w:sz w:val="27"/>
+          <w:szCs w:val="27"/>
+          <w:shd w:val="clear" w:color="auto" w:fill="F7F7F7"/>
+        </w:rPr>
+        <w:t>Begin(i</w:t>
+      </w:r>
+      <w:r>
+        <w:rPr>
+          <w:rFonts w:ascii="Cambria Math" w:hAnsi="Cambria Math" w:cs="Cambria Math"/>
+          <w:color w:val="000000"/>
+          <w:sz w:val="27"/>
+          <w:szCs w:val="27"/>
+          <w:shd w:val="clear" w:color="auto" w:fill="F7F7F7"/>
+        </w:rPr>
+        <w:t>1</w:t>
+      </w:r>
+      <w:r>
+        <w:rPr>
+          <w:rFonts w:ascii="Cambria Math" w:hAnsi="Cambria Math" w:cs="Cambria Math"/>
+          <w:color w:val="000000"/>
+          <w:sz w:val="27"/>
+          <w:szCs w:val="27"/>
+          <w:shd w:val="clear" w:color="auto" w:fill="F7F7F7"/>
+        </w:rPr>
+        <w:t>, j</w:t>
+      </w:r>
+      <w:r>
+        <w:rPr>
+          <w:rFonts w:ascii="Cambria Math" w:hAnsi="Cambria Math" w:cs="Cambria Math"/>
+          <w:color w:val="000000"/>
+          <w:sz w:val="27"/>
+          <w:szCs w:val="27"/>
+          <w:shd w:val="clear" w:color="auto" w:fill="F7F7F7"/>
+        </w:rPr>
+        <w:t>1</w:t>
+      </w:r>
+      <w:r>
+        <w:rPr>
+          <w:rFonts w:ascii="Cambria Math" w:hAnsi="Cambria Math" w:cs="Cambria Math"/>
+          <w:color w:val="000000"/>
+          <w:sz w:val="27"/>
+          <w:szCs w:val="27"/>
+          <w:shd w:val="clear" w:color="auto" w:fill="F7F7F7"/>
+        </w:rPr>
+        <w:t xml:space="preserve">, </w:t>
+      </w:r>
+      <w:r>
+        <w:rPr>
+          <w:rFonts w:ascii="Cambria Math" w:hAnsi="Cambria Math" w:cs="Cambria Math"/>
+          <w:color w:val="000000"/>
+          <w:sz w:val="27"/>
+          <w:szCs w:val="27"/>
+          <w:shd w:val="clear" w:color="auto" w:fill="F7F7F7"/>
+        </w:rPr>
+        <w:t xml:space="preserve">0) </w:t>
+      </w:r>
+      <w:r>
+        <w:rPr>
+          <w:rFonts w:ascii="Cambria Math" w:hAnsi="Cambria Math" w:cs="Cambria Math"/>
+          <w:color w:val="000000"/>
+          <w:sz w:val="27"/>
+          <w:szCs w:val="27"/>
+          <w:shd w:val="clear" w:color="auto" w:fill="F7F7F7"/>
+        </w:rPr>
+        <w:t>∧</w:t>
+      </w:r>
+      <w:r>
+        <w:rPr>
+          <w:rFonts w:ascii="Cambria Math" w:hAnsi="Cambria Math" w:cs="Cambria Math"/>
+          <w:color w:val="000000"/>
+          <w:sz w:val="27"/>
+          <w:szCs w:val="27"/>
+          <w:shd w:val="clear" w:color="auto" w:fill="F7F7F7"/>
+        </w:rPr>
+        <w:t xml:space="preserve"> (</w:t>
+      </w:r>
+      <w:r>
+        <w:rPr>
+          <w:rFonts w:ascii="Cambria Math" w:hAnsi="Cambria Math" w:cs="Cambria Math"/>
+          <w:color w:val="000000"/>
+          <w:sz w:val="27"/>
+          <w:szCs w:val="27"/>
+          <w:shd w:val="clear" w:color="auto" w:fill="F7F7F7"/>
+        </w:rPr>
+        <w:t>∀i</w:t>
+      </w:r>
+      <w:r>
+        <w:rPr>
+          <w:rFonts w:ascii="Cambria Math" w:hAnsi="Cambria Math" w:cs="Cambria Math"/>
+          <w:color w:val="000000"/>
+          <w:sz w:val="27"/>
+          <w:szCs w:val="27"/>
+          <w:shd w:val="clear" w:color="auto" w:fill="F7F7F7"/>
+        </w:rPr>
+        <w:t>2</w:t>
+      </w:r>
+      <w:r>
+        <w:rPr>
+          <w:rFonts w:ascii="Cambria Math" w:hAnsi="Cambria Math" w:cs="Cambria Math"/>
+          <w:color w:val="000000"/>
+          <w:sz w:val="27"/>
+          <w:szCs w:val="27"/>
+          <w:shd w:val="clear" w:color="auto" w:fill="F7F7F7"/>
+        </w:rPr>
+        <w:t>,</w:t>
+      </w:r>
+      <w:r>
+        <w:rPr>
+          <w:rFonts w:ascii="Cambria Math" w:hAnsi="Cambria Math" w:cs="Cambria Math"/>
+          <w:color w:val="000000"/>
+          <w:sz w:val="27"/>
+          <w:szCs w:val="27"/>
+          <w:shd w:val="clear" w:color="auto" w:fill="F7F7F7"/>
+        </w:rPr>
+        <w:t xml:space="preserve"> j</w:t>
+      </w:r>
+      <w:r>
+        <w:rPr>
+          <w:rFonts w:ascii="Cambria Math" w:hAnsi="Cambria Math" w:cs="Cambria Math"/>
+          <w:color w:val="000000"/>
+          <w:sz w:val="27"/>
+          <w:szCs w:val="27"/>
+          <w:shd w:val="clear" w:color="auto" w:fill="F7F7F7"/>
+        </w:rPr>
+        <w:t>2</w:t>
+      </w:r>
+      <w:r>
+        <w:rPr>
+          <w:rFonts w:ascii="Cambria Math" w:hAnsi="Cambria Math" w:cs="Cambria Math"/>
+          <w:color w:val="000000"/>
+          <w:sz w:val="27"/>
+          <w:szCs w:val="27"/>
+          <w:shd w:val="clear" w:color="auto" w:fill="F7F7F7"/>
+        </w:rPr>
+        <w:t xml:space="preserve"> </w:t>
+      </w:r>
+      <w:r>
+        <w:rPr>
+          <w:rFonts w:ascii="Cambria Math" w:hAnsi="Cambria Math" w:cs="Cambria Math"/>
+          <w:color w:val="000000"/>
+          <w:sz w:val="27"/>
+          <w:szCs w:val="27"/>
+          <w:shd w:val="clear" w:color="auto" w:fill="F7F7F7"/>
+        </w:rPr>
+        <w:t>(</w:t>
+      </w:r>
+      <w:r>
+        <w:rPr>
+          <w:rFonts w:ascii="Cambria Math" w:hAnsi="Cambria Math" w:cs="Cambria Math"/>
+          <w:color w:val="000000"/>
+          <w:sz w:val="27"/>
+          <w:szCs w:val="27"/>
+          <w:shd w:val="clear" w:color="auto" w:fill="F7F7F7"/>
+        </w:rPr>
+        <w:t>(i1</w:t>
+      </w:r>
+      <w:r>
+        <w:rPr>
+          <w:rFonts w:ascii="Cambria Math" w:hAnsi="Cambria Math" w:cs="Cambria Math"/>
+          <w:color w:val="000000"/>
+          <w:sz w:val="27"/>
+          <w:szCs w:val="27"/>
+          <w:shd w:val="clear" w:color="auto" w:fill="F7F7F7"/>
+        </w:rPr>
+        <w:t>, j1)</w:t>
+      </w:r>
+      <w:r>
+        <w:rPr>
+          <w:rFonts w:ascii="Cambria Math" w:hAnsi="Cambria Math" w:cs="Cambria Math"/>
+          <w:color w:val="000000"/>
+          <w:sz w:val="27"/>
+          <w:szCs w:val="27"/>
+          <w:shd w:val="clear" w:color="auto" w:fill="F7F7F7"/>
+        </w:rPr>
+        <w:t xml:space="preserve"> != </w:t>
+      </w:r>
+      <w:r>
+        <w:rPr>
+          <w:rFonts w:ascii="Cambria Math" w:hAnsi="Cambria Math" w:cs="Cambria Math"/>
+          <w:color w:val="000000"/>
+          <w:sz w:val="27"/>
+          <w:szCs w:val="27"/>
+          <w:shd w:val="clear" w:color="auto" w:fill="F7F7F7"/>
+        </w:rPr>
+        <w:t>(</w:t>
+      </w:r>
+      <w:r>
+        <w:rPr>
+          <w:rFonts w:ascii="Cambria Math" w:hAnsi="Cambria Math" w:cs="Cambria Math"/>
+          <w:color w:val="000000"/>
+          <w:sz w:val="27"/>
+          <w:szCs w:val="27"/>
+          <w:shd w:val="clear" w:color="auto" w:fill="F7F7F7"/>
+        </w:rPr>
+        <w:t>i2</w:t>
+      </w:r>
+      <w:r>
+        <w:rPr>
+          <w:rFonts w:ascii="Cambria Math" w:hAnsi="Cambria Math" w:cs="Cambria Math"/>
+          <w:color w:val="000000"/>
+          <w:sz w:val="27"/>
+          <w:szCs w:val="27"/>
+          <w:shd w:val="clear" w:color="auto" w:fill="F7F7F7"/>
+        </w:rPr>
+        <w:t>, j2</w:t>
+      </w:r>
+      <w:r>
+        <w:rPr>
+          <w:rFonts w:ascii="Cambria Math" w:hAnsi="Cambria Math" w:cs="Cambria Math"/>
+          <w:color w:val="000000"/>
+          <w:sz w:val="27"/>
+          <w:szCs w:val="27"/>
+          <w:shd w:val="clear" w:color="auto" w:fill="F7F7F7"/>
+        </w:rPr>
+        <w:t>)</w:t>
+      </w:r>
+      <w:r>
+        <w:rPr>
+          <w:rFonts w:ascii="Cambria Math" w:hAnsi="Cambria Math" w:cs="Cambria Math"/>
+          <w:color w:val="000000"/>
+          <w:sz w:val="27"/>
+          <w:szCs w:val="27"/>
+          <w:shd w:val="clear" w:color="auto" w:fill="F7F7F7"/>
+        </w:rPr>
+        <w:t xml:space="preserve">) </w:t>
+      </w:r>
+      <w:r>
+        <w:rPr>
+          <w:rFonts w:ascii="Cambria Math" w:hAnsi="Cambria Math" w:cs="Cambria Math"/>
+          <w:color w:val="000000"/>
+          <w:sz w:val="27"/>
+          <w:szCs w:val="27"/>
+          <w:shd w:val="clear" w:color="auto" w:fill="F7F7F7"/>
+        </w:rPr>
+        <w:t>∧</w:t>
+      </w:r>
+      <w:r>
+        <w:rPr>
+          <w:rFonts w:ascii="Cambria Math" w:hAnsi="Cambria Math" w:cs="Cambria Math"/>
+          <w:color w:val="000000"/>
+          <w:sz w:val="27"/>
+          <w:szCs w:val="27"/>
+          <w:shd w:val="clear" w:color="auto" w:fill="F7F7F7"/>
+        </w:rPr>
+        <w:t xml:space="preserve"> </w:t>
+      </w:r>
+      <w:r>
+        <w:rPr>
+          <w:rFonts w:ascii="Cambria Math" w:hAnsi="Cambria Math" w:cs="Cambria Math"/>
+          <w:color w:val="000000"/>
+          <w:sz w:val="27"/>
+          <w:szCs w:val="27"/>
+          <w:shd w:val="clear" w:color="auto" w:fill="F7F7F7"/>
+        </w:rPr>
+        <w:t xml:space="preserve">~Revealed(i2, j2) </w:t>
+      </w:r>
+      <w:r>
+        <w:rPr>
+          <w:rFonts w:ascii="Cambria Math" w:hAnsi="Cambria Math" w:cs="Cambria Math"/>
+          <w:color w:val="000000"/>
+          <w:sz w:val="27"/>
+          <w:szCs w:val="27"/>
+          <w:shd w:val="clear" w:color="auto" w:fill="F7F7F7"/>
+        </w:rPr>
+        <w:t>∧</w:t>
+      </w:r>
+      <w:r>
+        <w:rPr>
+          <w:rFonts w:ascii="Cambria Math" w:hAnsi="Cambria Math" w:cs="Cambria Math"/>
+          <w:color w:val="000000"/>
+          <w:sz w:val="27"/>
+          <w:szCs w:val="27"/>
+          <w:shd w:val="clear" w:color="auto" w:fill="F7F7F7"/>
+        </w:rPr>
+        <w:t xml:space="preserve"> Surrounding(i1, j1, i2, j2)) </w:t>
+      </w:r>
+      <w:r>
+        <w:rPr>
+          <w:rFonts w:ascii="Cambria Math" w:eastAsia="Times New Roman" w:hAnsi="Cambria Math" w:cs="Cambria Math"/>
+          <w:color w:val="000000"/>
+          <w:kern w:val="0"/>
+          <w:sz w:val="27"/>
+          <w:szCs w:val="27"/>
+          <w14:ligatures w14:val="none"/>
+        </w:rPr>
+        <w:t>⇒</w:t>
+      </w:r>
+      <w:r>
+        <w:rPr>
+          <w:rFonts w:ascii="Cambria Math" w:eastAsia="Times New Roman" w:hAnsi="Cambria Math" w:cs="Cambria Math"/>
+          <w:color w:val="000000"/>
+          <w:kern w:val="0"/>
+          <w:sz w:val="27"/>
+          <w:szCs w:val="27"/>
+          <w14:ligatures w14:val="none"/>
+        </w:rPr>
+        <w:t xml:space="preserve"> (~Trap(i2, j2) </w:t>
+      </w:r>
+      <w:r>
+        <w:rPr>
+          <w:rFonts w:ascii="Cambria Math" w:hAnsi="Cambria Math" w:cs="Cambria Math"/>
+          <w:color w:val="000000"/>
+          <w:sz w:val="27"/>
+          <w:szCs w:val="27"/>
+          <w:shd w:val="clear" w:color="auto" w:fill="F7F7F7"/>
+        </w:rPr>
+        <w:t>∧</w:t>
+      </w:r>
+      <w:r>
+        <w:rPr>
+          <w:rFonts w:ascii="Cambria Math" w:hAnsi="Cambria Math" w:cs="Cambria Math"/>
+          <w:color w:val="000000"/>
+          <w:sz w:val="27"/>
+          <w:szCs w:val="27"/>
+          <w:shd w:val="clear" w:color="auto" w:fill="F7F7F7"/>
+        </w:rPr>
+        <w:t xml:space="preserve"> Revealed(</w:t>
+      </w:r>
+      <w:r>
+        <w:rPr>
+          <w:rFonts w:ascii="Cambria Math" w:hAnsi="Cambria Math" w:cs="Cambria Math"/>
+          <w:color w:val="000000"/>
+          <w:sz w:val="27"/>
+          <w:szCs w:val="27"/>
+          <w:shd w:val="clear" w:color="auto" w:fill="F7F7F7"/>
+        </w:rPr>
+        <w:t>i2, j2)</w:t>
+      </w:r>
+      <w:r>
+        <w:rPr>
+          <w:rFonts w:ascii="Cambria Math" w:hAnsi="Cambria Math" w:cs="Cambria Math"/>
+          <w:color w:val="000000"/>
+          <w:sz w:val="27"/>
+          <w:szCs w:val="27"/>
+          <w:shd w:val="clear" w:color="auto" w:fill="F7F7F7"/>
+        </w:rPr>
+        <w:t>)</w:t>
+      </w:r>
+    </w:p>
+    <w:p>
+      <w:pPr>
+        <w:pStyle w:val="ListParagraph"/>
+        <w:numPr>
+          <w:ilvl w:val="1"/>
+          <w:numId w:val="1"/>
+        </w:numPr>
+        <w:ind w:left="426" w:hanging="426"/>
+      </w:pPr>
+      <w:r>
+        <w:t xml:space="preserve">If there are enough k surrounding traps being revealed then all remaining surrounding unrevealed tiles are gems. </w:t>
+      </w:r>
+    </w:p>
+    <w:p>
+      <w:pPr>
+        <w:pStyle w:val="ListParagraph"/>
+        <w:numPr>
+          <w:ilvl w:val="0"/>
+          <w:numId w:val="4"/>
+        </w:numPr>
+      </w:pPr>
+      <w:r>
+        <w:lastRenderedPageBreak/>
+        <w:t xml:space="preserve"> </w:t>
+      </w:r>
+      <w:r>
+        <w:rPr>
+          <w:rFonts w:ascii="Cambria Math" w:hAnsi="Cambria Math" w:cs="Cambria Math"/>
+          <w:color w:val="000000"/>
+          <w:sz w:val="27"/>
+          <w:szCs w:val="27"/>
+          <w:shd w:val="clear" w:color="auto" w:fill="F7F7F7"/>
+        </w:rPr>
+        <w:t>∀i</w:t>
+      </w:r>
+      <w:r>
+        <w:rPr>
+          <w:rFonts w:ascii="Cambria Math" w:hAnsi="Cambria Math" w:cs="Cambria Math"/>
+          <w:color w:val="000000"/>
+          <w:sz w:val="27"/>
+          <w:szCs w:val="27"/>
+          <w:shd w:val="clear" w:color="auto" w:fill="F7F7F7"/>
+        </w:rPr>
+        <w:t>,</w:t>
+      </w:r>
+      <w:r>
+        <w:rPr>
+          <w:rFonts w:ascii="Cambria Math" w:hAnsi="Cambria Math" w:cs="Cambria Math"/>
+          <w:color w:val="000000"/>
+          <w:sz w:val="27"/>
+          <w:szCs w:val="27"/>
+          <w:shd w:val="clear" w:color="auto" w:fill="F7F7F7"/>
+        </w:rPr>
+        <w:t xml:space="preserve"> </w:t>
+      </w:r>
+      <w:r>
+        <w:rPr>
+          <w:rFonts w:ascii="Cambria Math" w:hAnsi="Cambria Math" w:cs="Cambria Math"/>
+          <w:color w:val="000000"/>
+          <w:sz w:val="27"/>
+          <w:szCs w:val="27"/>
+          <w:shd w:val="clear" w:color="auto" w:fill="F7F7F7"/>
+        </w:rPr>
+        <w:t>j, k</w:t>
+      </w:r>
+      <w:r>
+        <w:rPr>
+          <w:rFonts w:ascii="Cambria Math" w:hAnsi="Cambria Math" w:cs="Cambria Math"/>
+          <w:color w:val="000000"/>
+          <w:sz w:val="27"/>
+          <w:szCs w:val="27"/>
+          <w:shd w:val="clear" w:color="auto" w:fill="F7F7F7"/>
+        </w:rPr>
+        <w:t xml:space="preserve"> </w:t>
+      </w:r>
+      <w:r>
+        <w:rPr>
+          <w:rFonts w:ascii="Cambria Math" w:hAnsi="Cambria Math" w:cs="Cambria Math"/>
+          <w:color w:val="000000"/>
+          <w:sz w:val="27"/>
+          <w:szCs w:val="27"/>
+          <w:shd w:val="clear" w:color="auto" w:fill="F7F7F7"/>
+        </w:rPr>
+        <w:t>(</w:t>
+      </w:r>
+      <w:r>
+        <w:rPr>
+          <w:rFonts w:ascii="Cambria Math" w:hAnsi="Cambria Math" w:cs="Cambria Math"/>
+          <w:color w:val="000000"/>
+          <w:sz w:val="27"/>
+          <w:szCs w:val="27"/>
+          <w:shd w:val="clear" w:color="auto" w:fill="F7F7F7"/>
+        </w:rPr>
+        <w:t>Begin(i, j, k)</w:t>
+      </w:r>
+      <w:r>
+        <w:rPr>
+          <w:rFonts w:ascii="Cambria Math" w:hAnsi="Cambria Math" w:cs="Cambria Math"/>
+          <w:color w:val="000000"/>
+          <w:sz w:val="27"/>
+          <w:szCs w:val="27"/>
+          <w:shd w:val="clear" w:color="auto" w:fill="F7F7F7"/>
+        </w:rPr>
+        <w:t xml:space="preserve"> ∧</w:t>
+      </w:r>
+      <w:r>
+        <w:rPr>
+          <w:rFonts w:ascii="Cambria Math" w:hAnsi="Cambria Math" w:cs="Cambria Math"/>
+          <w:color w:val="000000"/>
+          <w:sz w:val="27"/>
+          <w:szCs w:val="27"/>
+          <w:shd w:val="clear" w:color="auto" w:fill="F7F7F7"/>
+        </w:rPr>
+        <w:t xml:space="preserve"> </w:t>
+      </w:r>
+      <w:r>
+        <w:rPr>
+          <w:rFonts w:ascii="Cambria Math" w:hAnsi="Cambria Math" w:cs="Cambria Math"/>
+          <w:color w:val="000000"/>
+          <w:sz w:val="27"/>
+          <w:szCs w:val="27"/>
+          <w:shd w:val="clear" w:color="auto" w:fill="F7F7F7"/>
+        </w:rPr>
+        <w:t>(∃</w:t>
+      </w:r>
+      <w:r>
+        <w:rPr>
+          <w:rFonts w:ascii="Cambria Math" w:hAnsi="Cambria Math" w:cs="Cambria Math"/>
+          <w:color w:val="000000"/>
+          <w:sz w:val="27"/>
+          <w:szCs w:val="27"/>
+          <w:shd w:val="clear" w:color="auto" w:fill="F7F7F7"/>
+        </w:rPr>
+        <w:t>i</w:t>
+      </w:r>
+      <w:r>
+        <w:rPr>
+          <w:rFonts w:ascii="Cambria Math" w:hAnsi="Cambria Math" w:cs="Cambria Math"/>
+          <w:color w:val="000000"/>
+          <w:sz w:val="27"/>
+          <w:szCs w:val="27"/>
+          <w:shd w:val="clear" w:color="auto" w:fill="F7F7F7"/>
+        </w:rPr>
+        <w:t>1,</w:t>
+      </w:r>
+      <w:r>
+        <w:rPr>
+          <w:rFonts w:ascii="Cambria Math" w:hAnsi="Cambria Math" w:cs="Cambria Math"/>
+          <w:color w:val="000000"/>
+          <w:sz w:val="27"/>
+          <w:szCs w:val="27"/>
+          <w:shd w:val="clear" w:color="auto" w:fill="F7F7F7"/>
+        </w:rPr>
+        <w:t xml:space="preserve"> j</w:t>
+      </w:r>
+      <w:r>
+        <w:rPr>
+          <w:rFonts w:ascii="Cambria Math" w:hAnsi="Cambria Math" w:cs="Cambria Math"/>
+          <w:color w:val="000000"/>
+          <w:sz w:val="27"/>
+          <w:szCs w:val="27"/>
+          <w:shd w:val="clear" w:color="auto" w:fill="F7F7F7"/>
+        </w:rPr>
+        <w:t>1, i2, j2…ik, jk (</w:t>
+      </w:r>
+      <w:r>
+        <w:rPr>
+          <w:rFonts w:ascii="Cambria Math" w:hAnsi="Cambria Math" w:cs="Cambria Math"/>
+          <w:color w:val="000000"/>
+          <w:sz w:val="27"/>
+          <w:szCs w:val="27"/>
+          <w:shd w:val="clear" w:color="auto" w:fill="F7F7F7"/>
+        </w:rPr>
+        <w:t>(i, j) != (i1, j1) != (i2, j2)… != (ik, jk)</w:t>
+      </w:r>
+      <w:r>
+        <w:rPr>
+          <w:rFonts w:ascii="Cambria Math" w:hAnsi="Cambria Math" w:cs="Cambria Math"/>
+          <w:color w:val="000000"/>
+          <w:sz w:val="27"/>
+          <w:szCs w:val="27"/>
+          <w:shd w:val="clear" w:color="auto" w:fill="F7F7F7"/>
+        </w:rPr>
+        <w:t>) ∧ Surrounding(i, j, i1, j1) ∧ Surrounding(i, j, i2, j2) … ∧ Surrounding(i, j, ik, jk) ∧</w:t>
+      </w:r>
+      <w:r>
+        <w:rPr>
+          <w:rFonts w:ascii="Cambria Math" w:hAnsi="Cambria Math" w:cs="Cambria Math"/>
+          <w:color w:val="000000"/>
+          <w:sz w:val="27"/>
+          <w:szCs w:val="27"/>
+          <w:shd w:val="clear" w:color="auto" w:fill="F7F7F7"/>
+        </w:rPr>
+        <w:t xml:space="preserve"> Trap</w:t>
+      </w:r>
+      <w:r>
+        <w:rPr>
+          <w:rFonts w:ascii="Cambria Math" w:hAnsi="Cambria Math" w:cs="Cambria Math"/>
+          <w:color w:val="000000"/>
+          <w:sz w:val="27"/>
+          <w:szCs w:val="27"/>
+          <w:shd w:val="clear" w:color="auto" w:fill="F7F7F7"/>
+        </w:rPr>
+        <w:t xml:space="preserve">(i1, j1) ∧ </w:t>
+      </w:r>
+      <w:r>
+        <w:rPr>
+          <w:rFonts w:ascii="Cambria Math" w:hAnsi="Cambria Math" w:cs="Cambria Math"/>
+          <w:color w:val="000000"/>
+          <w:sz w:val="27"/>
+          <w:szCs w:val="27"/>
+          <w:shd w:val="clear" w:color="auto" w:fill="F7F7F7"/>
+        </w:rPr>
+        <w:t>Trap</w:t>
+      </w:r>
+      <w:r>
+        <w:rPr>
+          <w:rFonts w:ascii="Cambria Math" w:hAnsi="Cambria Math" w:cs="Cambria Math"/>
+          <w:color w:val="000000"/>
+          <w:sz w:val="27"/>
+          <w:szCs w:val="27"/>
+          <w:shd w:val="clear" w:color="auto" w:fill="F7F7F7"/>
+        </w:rPr>
+        <w:t xml:space="preserve">(i2, j2) … ∧ </w:t>
+      </w:r>
+      <w:r>
+        <w:rPr>
+          <w:rFonts w:ascii="Cambria Math" w:hAnsi="Cambria Math" w:cs="Cambria Math"/>
+          <w:color w:val="000000"/>
+          <w:sz w:val="27"/>
+          <w:szCs w:val="27"/>
+          <w:shd w:val="clear" w:color="auto" w:fill="F7F7F7"/>
+        </w:rPr>
+        <w:t>Trap</w:t>
+      </w:r>
+      <w:r>
+        <w:rPr>
+          <w:rFonts w:ascii="Cambria Math" w:hAnsi="Cambria Math" w:cs="Cambria Math"/>
+          <w:color w:val="000000"/>
+          <w:sz w:val="27"/>
+          <w:szCs w:val="27"/>
+          <w:shd w:val="clear" w:color="auto" w:fill="F7F7F7"/>
+        </w:rPr>
+        <w:t xml:space="preserve">(ik, jk)) </w:t>
+      </w:r>
+      <w:r>
+        <w:rPr>
+          <w:rFonts w:ascii="Cambria Math" w:eastAsia="Times New Roman" w:hAnsi="Cambria Math" w:cs="Cambria Math"/>
+          <w:color w:val="000000"/>
+          <w:kern w:val="0"/>
+          <w:sz w:val="27"/>
+          <w:szCs w:val="27"/>
+          <w14:ligatures w14:val="none"/>
+        </w:rPr>
+        <w:t>⇒</w:t>
+      </w:r>
+      <w:r>
+        <w:rPr>
+          <w:rFonts w:ascii="Cambria Math" w:eastAsia="Times New Roman" w:hAnsi="Cambria Math" w:cs="Cambria Math"/>
+          <w:color w:val="000000"/>
+          <w:kern w:val="0"/>
+          <w:sz w:val="27"/>
+          <w:szCs w:val="27"/>
+          <w14:ligatures w14:val="none"/>
+        </w:rPr>
+        <w:t xml:space="preserve"> </w:t>
+      </w:r>
+      <w:r>
+        <w:rPr>
+          <w:rFonts w:ascii="Cambria Math" w:eastAsia="Times New Roman" w:hAnsi="Cambria Math" w:cs="Cambria Math"/>
+          <w:color w:val="000000"/>
+          <w:kern w:val="0"/>
+          <w:sz w:val="27"/>
+          <w:szCs w:val="27"/>
+          <w14:ligatures w14:val="none"/>
+        </w:rPr>
+        <w:t>[</w:t>
+      </w:r>
+      <w:r>
+        <w:rPr>
+          <w:rFonts w:ascii="Cambria Math" w:eastAsia="Times New Roman" w:hAnsi="Cambria Math" w:cs="Cambria Math"/>
+          <w:color w:val="000000"/>
+          <w:kern w:val="0"/>
+          <w:sz w:val="27"/>
+          <w:szCs w:val="27"/>
+          <w14:ligatures w14:val="none"/>
+        </w:rPr>
+        <w:t>(</w:t>
+      </w:r>
+      <w:r>
+        <w:rPr>
+          <w:rFonts w:ascii="Cambria Math" w:hAnsi="Cambria Math" w:cs="Cambria Math"/>
+          <w:color w:val="000000"/>
+          <w:sz w:val="27"/>
+          <w:szCs w:val="27"/>
+          <w:shd w:val="clear" w:color="auto" w:fill="F7F7F7"/>
+        </w:rPr>
+        <w:t>∀i</w:t>
+      </w:r>
+      <w:r>
+        <w:rPr>
+          <w:rFonts w:ascii="Cambria Math" w:hAnsi="Cambria Math" w:cs="Cambria Math"/>
+          <w:color w:val="000000"/>
+          <w:sz w:val="27"/>
+          <w:szCs w:val="27"/>
+          <w:shd w:val="clear" w:color="auto" w:fill="F7F7F7"/>
+        </w:rPr>
+        <w:t>k+1</w:t>
+      </w:r>
+      <w:r>
+        <w:rPr>
+          <w:rFonts w:ascii="Cambria Math" w:hAnsi="Cambria Math" w:cs="Cambria Math"/>
+          <w:color w:val="000000"/>
+          <w:sz w:val="27"/>
+          <w:szCs w:val="27"/>
+          <w:shd w:val="clear" w:color="auto" w:fill="F7F7F7"/>
+        </w:rPr>
+        <w:t>,</w:t>
+      </w:r>
+      <w:r>
+        <w:rPr>
+          <w:rFonts w:ascii="Cambria Math" w:hAnsi="Cambria Math" w:cs="Cambria Math"/>
+          <w:color w:val="000000"/>
+          <w:sz w:val="27"/>
+          <w:szCs w:val="27"/>
+          <w:shd w:val="clear" w:color="auto" w:fill="F7F7F7"/>
+        </w:rPr>
+        <w:t xml:space="preserve"> </w:t>
+      </w:r>
+      <w:r>
+        <w:rPr>
+          <w:rFonts w:ascii="Cambria Math" w:hAnsi="Cambria Math" w:cs="Cambria Math"/>
+          <w:color w:val="000000"/>
+          <w:sz w:val="27"/>
+          <w:szCs w:val="27"/>
+          <w:shd w:val="clear" w:color="auto" w:fill="F7F7F7"/>
+        </w:rPr>
+        <w:t>j</w:t>
+      </w:r>
+      <w:r>
+        <w:rPr>
+          <w:rFonts w:ascii="Cambria Math" w:hAnsi="Cambria Math" w:cs="Cambria Math"/>
+          <w:color w:val="000000"/>
+          <w:sz w:val="27"/>
+          <w:szCs w:val="27"/>
+          <w:shd w:val="clear" w:color="auto" w:fill="F7F7F7"/>
+        </w:rPr>
+        <w:t xml:space="preserve">k+1 </w:t>
+      </w:r>
+      <w:r>
+        <w:rPr>
+          <w:rFonts w:ascii="Cambria Math" w:hAnsi="Cambria Math" w:cs="Cambria Math"/>
+          <w:color w:val="000000"/>
+          <w:sz w:val="27"/>
+          <w:szCs w:val="27"/>
+          <w:shd w:val="clear" w:color="auto" w:fill="F7F7F7"/>
+        </w:rPr>
+        <w:t>((i, j) != (i1, j1) != (i2, j2)… != (ik, jk)</w:t>
+      </w:r>
+      <w:r>
+        <w:rPr>
+          <w:rFonts w:ascii="Cambria Math" w:hAnsi="Cambria Math" w:cs="Cambria Math"/>
+          <w:color w:val="000000"/>
+          <w:sz w:val="27"/>
+          <w:szCs w:val="27"/>
+          <w:shd w:val="clear" w:color="auto" w:fill="F7F7F7"/>
+        </w:rPr>
+        <w:t xml:space="preserve"> != (ik+1, jk+1)</w:t>
+      </w:r>
+      <w:r>
+        <w:rPr>
+          <w:rFonts w:ascii="Cambria Math" w:hAnsi="Cambria Math" w:cs="Cambria Math"/>
+          <w:color w:val="000000"/>
+          <w:sz w:val="27"/>
+          <w:szCs w:val="27"/>
+          <w:shd w:val="clear" w:color="auto" w:fill="F7F7F7"/>
+        </w:rPr>
+        <w:t>)</w:t>
+      </w:r>
+      <w:r>
+        <w:rPr>
+          <w:rFonts w:ascii="Cambria Math" w:hAnsi="Cambria Math" w:cs="Cambria Math"/>
+          <w:color w:val="000000"/>
+          <w:sz w:val="27"/>
+          <w:szCs w:val="27"/>
+          <w:shd w:val="clear" w:color="auto" w:fill="F7F7F7"/>
+        </w:rPr>
+        <w:t xml:space="preserve"> </w:t>
+      </w:r>
+      <w:r>
+        <w:rPr>
+          <w:rFonts w:ascii="Cambria Math" w:hAnsi="Cambria Math" w:cs="Cambria Math"/>
+          <w:color w:val="000000"/>
+          <w:sz w:val="27"/>
+          <w:szCs w:val="27"/>
+          <w:shd w:val="clear" w:color="auto" w:fill="F7F7F7"/>
+        </w:rPr>
+        <w:t>∧</w:t>
+      </w:r>
+      <w:r>
+        <w:rPr>
+          <w:rFonts w:ascii="Cambria Math" w:hAnsi="Cambria Math" w:cs="Cambria Math"/>
+          <w:color w:val="000000"/>
+          <w:sz w:val="27"/>
+          <w:szCs w:val="27"/>
+          <w:shd w:val="clear" w:color="auto" w:fill="F7F7F7"/>
+        </w:rPr>
+        <w:t xml:space="preserve"> </w:t>
+      </w:r>
+      <w:r>
+        <w:rPr>
+          <w:rFonts w:ascii="Cambria Math" w:hAnsi="Cambria Math" w:cs="Cambria Math"/>
+          <w:color w:val="000000"/>
+          <w:sz w:val="27"/>
+          <w:szCs w:val="27"/>
+          <w:shd w:val="clear" w:color="auto" w:fill="F7F7F7"/>
+        </w:rPr>
+        <w:t xml:space="preserve">Surrounding(i, j, ik+1, jk+1) </w:t>
+      </w:r>
+      <w:r>
+        <w:rPr>
+          <w:rFonts w:ascii="Cambria Math" w:hAnsi="Cambria Math" w:cs="Cambria Math"/>
+          <w:color w:val="000000"/>
+          <w:sz w:val="27"/>
+          <w:szCs w:val="27"/>
+          <w:shd w:val="clear" w:color="auto" w:fill="F7F7F7"/>
+        </w:rPr>
+        <w:t>∧</w:t>
+      </w:r>
+      <w:r>
+        <w:rPr>
+          <w:rFonts w:ascii="Cambria Math" w:hAnsi="Cambria Math" w:cs="Cambria Math"/>
+          <w:color w:val="000000"/>
+          <w:sz w:val="27"/>
+          <w:szCs w:val="27"/>
+          <w:shd w:val="clear" w:color="auto" w:fill="F7F7F7"/>
+        </w:rPr>
+        <w:t xml:space="preserve"> ~Revealed(ik+1, jk+1)</w:t>
+      </w:r>
+      <w:r>
+        <w:rPr>
+          <w:rFonts w:ascii="Cambria Math" w:hAnsi="Cambria Math" w:cs="Cambria Math"/>
+          <w:color w:val="000000"/>
+          <w:sz w:val="27"/>
+          <w:szCs w:val="27"/>
+          <w:shd w:val="clear" w:color="auto" w:fill="F7F7F7"/>
+        </w:rPr>
+        <w:t>)</w:t>
+      </w:r>
+      <w:r>
+        <w:rPr>
+          <w:rFonts w:ascii="Cambria Math" w:hAnsi="Cambria Math" w:cs="Cambria Math"/>
+          <w:color w:val="000000"/>
+          <w:sz w:val="27"/>
+          <w:szCs w:val="27"/>
+          <w:shd w:val="clear" w:color="auto" w:fill="F7F7F7"/>
+        </w:rPr>
+        <w:t xml:space="preserve"> </w:t>
+      </w:r>
+      <w:r>
+        <w:rPr>
+          <w:rFonts w:ascii="Cambria Math" w:eastAsia="Times New Roman" w:hAnsi="Cambria Math" w:cs="Cambria Math"/>
+          <w:color w:val="000000"/>
+          <w:kern w:val="0"/>
+          <w:sz w:val="27"/>
+          <w:szCs w:val="27"/>
+          <w14:ligatures w14:val="none"/>
+        </w:rPr>
+        <w:t>⇒</w:t>
+      </w:r>
+      <w:r>
+        <w:rPr>
+          <w:rFonts w:ascii="Cambria Math" w:eastAsia="Times New Roman" w:hAnsi="Cambria Math" w:cs="Cambria Math"/>
+          <w:color w:val="000000"/>
+          <w:kern w:val="0"/>
+          <w:sz w:val="27"/>
+          <w:szCs w:val="27"/>
+          <w14:ligatures w14:val="none"/>
+        </w:rPr>
+        <w:t xml:space="preserve"> (~Trap(ik+1, jk+1) </w:t>
+      </w:r>
+      <w:r>
+        <w:rPr>
+          <w:rFonts w:ascii="Cambria Math" w:hAnsi="Cambria Math" w:cs="Cambria Math"/>
+          <w:color w:val="000000"/>
+          <w:sz w:val="27"/>
+          <w:szCs w:val="27"/>
+          <w:shd w:val="clear" w:color="auto" w:fill="F7F7F7"/>
+        </w:rPr>
+        <w:t>∧</w:t>
+      </w:r>
+      <w:r>
+        <w:rPr>
+          <w:rFonts w:ascii="Cambria Math" w:hAnsi="Cambria Math" w:cs="Cambria Math"/>
+          <w:color w:val="000000"/>
+          <w:sz w:val="27"/>
+          <w:szCs w:val="27"/>
+          <w:shd w:val="clear" w:color="auto" w:fill="F7F7F7"/>
+        </w:rPr>
+        <w:t xml:space="preserve"> Revealed(ik+1, jk+1)</w:t>
+      </w:r>
+      <w:r>
+        <w:rPr>
+          <w:rFonts w:ascii="Cambria Math" w:hAnsi="Cambria Math" w:cs="Cambria Math"/>
+          <w:color w:val="000000"/>
+          <w:sz w:val="27"/>
+          <w:szCs w:val="27"/>
+          <w:shd w:val="clear" w:color="auto" w:fill="F7F7F7"/>
+        </w:rPr>
+        <w:t>)</w:t>
+      </w:r>
+      <w:r>
+        <w:rPr>
+          <w:rFonts w:ascii="Cambria Math" w:hAnsi="Cambria Math" w:cs="Cambria Math"/>
+          <w:color w:val="000000"/>
+          <w:sz w:val="27"/>
+          <w:szCs w:val="27"/>
+          <w:shd w:val="clear" w:color="auto" w:fill="F7F7F7"/>
+        </w:rPr>
+        <w:t>]</w:t>
+      </w:r>
+    </w:p>
+    <w:p>
+      <w:pPr>
+        <w:ind w:left="0" w:firstLine="0"/>
       </w:pPr>
     </w:p>
     <w:sectPr>
@@ -767,6 +2726,231 @@
 <file path=word/numbering.xml><?xml version="1.0" encoding="utf-8"?>
 <w:numbering xmlns:wpc="http://schemas.microsoft.com/office/word/2010/wordprocessingCanvas" xmlns:cx="http://schemas.microsoft.com/office/drawing/2014/chartex" xmlns:cx1="http://schemas.microsoft.com/office/drawing/2015/9/8/chartex" xmlns:cx2="http://schemas.microsoft.com/office/drawing/2015/10/21/chartex" xmlns:cx3="http://schemas.microsoft.com/office/drawing/2016/5/9/chartex" xmlns:cx4="http://schemas.microsoft.com/office/drawing/2016/5/10/chartex" xmlns:cx5="http://schemas.microsoft.com/office/drawing/2016/5/11/chartex" xmlns:cx6="http://schemas.microsoft.com/office/drawing/2016/5/12/chartex" xmlns:cx7="http://schemas.microsoft.com/office/drawing/2016/5/13/chartex" xmlns:cx8="http://schemas.microsoft.com/office/drawing/2016/5/14/chartex" xmlns:mc="http://schemas.openxmlformats.org/markup-compatibility/2006" xmlns:aink="http://schemas.microsoft.com/office/drawing/2016/ink" xmlns:am3d="http://schemas.microsoft.com/office/drawing/2017/model3d" xmlns:o="urn:schemas-microsoft-com:office:office" xmlns:oel="http://schemas.microsoft.com/office/2019/extlst" xmlns:r="http://schemas.openxmlformats.org/officeDocument/2006/relationships" xmlns:m="http://schemas.openxmlformats.org/officeDocument/2006/math" xmlns:v="urn:schemas-microsoft-com:vml" xmlns:wp14="http://schemas.microsoft.com/office/word/2010/wordprocessingDrawing" xmlns:wp="http://schemas.openxmlformats.org/drawingml/2006/wordprocessingDrawing" xmlns:w10="urn:schemas-microsoft-com:office:word" xmlns:w="http://schemas.openxmlformats.org/wordprocessingml/2006/main" xmlns:w14="http://schemas.microsoft.com/office/word/2010/wordml" xmlns:w15="http://schemas.microsoft.com/office/word/2012/wordml" xmlns:w16cex="http://schemas.microsoft.com/office/word/2018/wordml/cex" xmlns:w16cid="http://schemas.microsoft.com/office/word/2016/wordml/cid" xmlns:w16="http://schemas.microsoft.com/office/word/2018/wordml" xmlns:w16sdtdh="http://schemas.microsoft.com/office/word/2020/wordml/sdtdatahash" xmlns:w16se="http://schemas.microsoft.com/office/word/2015/wordml/symex" xmlns:wpg="http://schemas.microsoft.com/office/word/2010/wordprocessingGroup" xmlns:wpi="http://schemas.microsoft.com/office/word/2010/wordprocessingInk" xmlns:wne="http://schemas.microsoft.com/office/word/2006/wordml" xmlns:wps="http://schemas.microsoft.com/office/word/2010/wordprocessingShape" mc:Ignorable="w14 w15 w16se w16cid w16 w16cex w16sdtdh wp14">
   <w:abstractNum w:abstractNumId="0" w15:restartNumberingAfterBreak="0">
+    <w:nsid w:val="21532BB2"/>
+    <w:multiLevelType w:val="hybridMultilevel"/>
+    <w:tmpl w:val="FC529F6C"/>
+    <w:lvl w:ilvl="0" w:tplc="C374D8E8">
+      <w:numFmt w:val="bullet"/>
+      <w:lvlText w:val=""/>
+      <w:lvlJc w:val="left"/>
+      <w:pPr>
+        <w:ind w:left="720" w:hanging="360"/>
+      </w:pPr>
+      <w:rPr>
+        <w:rFonts w:ascii="Wingdings" w:eastAsiaTheme="minorHAnsi" w:hAnsi="Wingdings" w:cstheme="minorBidi" w:hint="default"/>
+      </w:rPr>
+    </w:lvl>
+    <w:lvl w:ilvl="1" w:tplc="04090003" w:tentative="1">
+      <w:start w:val="1"/>
+      <w:numFmt w:val="bullet"/>
+      <w:lvlText w:val="o"/>
+      <w:lvlJc w:val="left"/>
+      <w:pPr>
+        <w:ind w:left="1440" w:hanging="360"/>
+      </w:pPr>
+      <w:rPr>
+        <w:rFonts w:ascii="Courier New" w:hAnsi="Courier New" w:cs="Courier New" w:hint="default"/>
+      </w:rPr>
+    </w:lvl>
+    <w:lvl w:ilvl="2" w:tplc="04090005" w:tentative="1">
+      <w:start w:val="1"/>
+      <w:numFmt w:val="bullet"/>
+      <w:lvlText w:val=""/>
+      <w:lvlJc w:val="left"/>
+      <w:pPr>
+        <w:ind w:left="2160" w:hanging="360"/>
+      </w:pPr>
+      <w:rPr>
+        <w:rFonts w:ascii="Wingdings" w:hAnsi="Wingdings" w:hint="default"/>
+      </w:rPr>
+    </w:lvl>
+    <w:lvl w:ilvl="3" w:tplc="04090001" w:tentative="1">
+      <w:start w:val="1"/>
+      <w:numFmt w:val="bullet"/>
+      <w:lvlText w:val=""/>
+      <w:lvlJc w:val="left"/>
+      <w:pPr>
+        <w:ind w:left="2880" w:hanging="360"/>
+      </w:pPr>
+      <w:rPr>
+        <w:rFonts w:ascii="Symbol" w:hAnsi="Symbol" w:hint="default"/>
+      </w:rPr>
+    </w:lvl>
+    <w:lvl w:ilvl="4" w:tplc="04090003" w:tentative="1">
+      <w:start w:val="1"/>
+      <w:numFmt w:val="bullet"/>
+      <w:lvlText w:val="o"/>
+      <w:lvlJc w:val="left"/>
+      <w:pPr>
+        <w:ind w:left="3600" w:hanging="360"/>
+      </w:pPr>
+      <w:rPr>
+        <w:rFonts w:ascii="Courier New" w:hAnsi="Courier New" w:cs="Courier New" w:hint="default"/>
+      </w:rPr>
+    </w:lvl>
+    <w:lvl w:ilvl="5" w:tplc="04090005" w:tentative="1">
+      <w:start w:val="1"/>
+      <w:numFmt w:val="bullet"/>
+      <w:lvlText w:val=""/>
+      <w:lvlJc w:val="left"/>
+      <w:pPr>
+        <w:ind w:left="4320" w:hanging="360"/>
+      </w:pPr>
+      <w:rPr>
+        <w:rFonts w:ascii="Wingdings" w:hAnsi="Wingdings" w:hint="default"/>
+      </w:rPr>
+    </w:lvl>
+    <w:lvl w:ilvl="6" w:tplc="04090001" w:tentative="1">
+      <w:start w:val="1"/>
+      <w:numFmt w:val="bullet"/>
+      <w:lvlText w:val=""/>
+      <w:lvlJc w:val="left"/>
+      <w:pPr>
+        <w:ind w:left="5040" w:hanging="360"/>
+      </w:pPr>
+      <w:rPr>
+        <w:rFonts w:ascii="Symbol" w:hAnsi="Symbol" w:hint="default"/>
+      </w:rPr>
+    </w:lvl>
+    <w:lvl w:ilvl="7" w:tplc="04090003" w:tentative="1">
+      <w:start w:val="1"/>
+      <w:numFmt w:val="bullet"/>
+      <w:lvlText w:val="o"/>
+      <w:lvlJc w:val="left"/>
+      <w:pPr>
+        <w:ind w:left="5760" w:hanging="360"/>
+      </w:pPr>
+      <w:rPr>
+        <w:rFonts w:ascii="Courier New" w:hAnsi="Courier New" w:cs="Courier New" w:hint="default"/>
+      </w:rPr>
+    </w:lvl>
+    <w:lvl w:ilvl="8" w:tplc="04090005" w:tentative="1">
+      <w:start w:val="1"/>
+      <w:numFmt w:val="bullet"/>
+      <w:lvlText w:val=""/>
+      <w:lvlJc w:val="left"/>
+      <w:pPr>
+        <w:ind w:left="6480" w:hanging="360"/>
+      </w:pPr>
+      <w:rPr>
+        <w:rFonts w:ascii="Wingdings" w:hAnsi="Wingdings" w:hint="default"/>
+      </w:rPr>
+    </w:lvl>
+  </w:abstractNum>
+  <w:abstractNum w:abstractNumId="1" w15:restartNumberingAfterBreak="0">
+    <w:nsid w:val="236A5930"/>
+    <w:multiLevelType w:val="hybridMultilevel"/>
+    <w:tmpl w:val="9E326560"/>
+    <w:lvl w:ilvl="0" w:tplc="99F84564">
+      <w:start w:val="8"/>
+      <w:numFmt w:val="bullet"/>
+      <w:lvlText w:val=""/>
+      <w:lvlJc w:val="left"/>
+      <w:pPr>
+        <w:ind w:left="720" w:hanging="360"/>
+      </w:pPr>
+      <w:rPr>
+        <w:rFonts w:ascii="Wingdings" w:eastAsiaTheme="minorHAnsi" w:hAnsi="Wingdings" w:cstheme="minorBidi" w:hint="default"/>
+      </w:rPr>
+    </w:lvl>
+    <w:lvl w:ilvl="1" w:tplc="04090003" w:tentative="1">
+      <w:start w:val="1"/>
+      <w:numFmt w:val="bullet"/>
+      <w:lvlText w:val="o"/>
+      <w:lvlJc w:val="left"/>
+      <w:pPr>
+        <w:ind w:left="1440" w:hanging="360"/>
+      </w:pPr>
+      <w:rPr>
+        <w:rFonts w:ascii="Courier New" w:hAnsi="Courier New" w:cs="Courier New" w:hint="default"/>
+      </w:rPr>
+    </w:lvl>
+    <w:lvl w:ilvl="2" w:tplc="04090005" w:tentative="1">
+      <w:start w:val="1"/>
+      <w:numFmt w:val="bullet"/>
+      <w:lvlText w:val=""/>
+      <w:lvlJc w:val="left"/>
+      <w:pPr>
+        <w:ind w:left="2160" w:hanging="360"/>
+      </w:pPr>
+      <w:rPr>
+        <w:rFonts w:ascii="Wingdings" w:hAnsi="Wingdings" w:hint="default"/>
+      </w:rPr>
+    </w:lvl>
+    <w:lvl w:ilvl="3" w:tplc="04090001" w:tentative="1">
+      <w:start w:val="1"/>
+      <w:numFmt w:val="bullet"/>
+      <w:lvlText w:val=""/>
+      <w:lvlJc w:val="left"/>
+      <w:pPr>
+        <w:ind w:left="2880" w:hanging="360"/>
+      </w:pPr>
+      <w:rPr>
+        <w:rFonts w:ascii="Symbol" w:hAnsi="Symbol" w:hint="default"/>
+      </w:rPr>
+    </w:lvl>
+    <w:lvl w:ilvl="4" w:tplc="04090003" w:tentative="1">
+      <w:start w:val="1"/>
+      <w:numFmt w:val="bullet"/>
+      <w:lvlText w:val="o"/>
+      <w:lvlJc w:val="left"/>
+      <w:pPr>
+        <w:ind w:left="3600" w:hanging="360"/>
+      </w:pPr>
+      <w:rPr>
+        <w:rFonts w:ascii="Courier New" w:hAnsi="Courier New" w:cs="Courier New" w:hint="default"/>
+      </w:rPr>
+    </w:lvl>
+    <w:lvl w:ilvl="5" w:tplc="04090005" w:tentative="1">
+      <w:start w:val="1"/>
+      <w:numFmt w:val="bullet"/>
+      <w:lvlText w:val=""/>
+      <w:lvlJc w:val="left"/>
+      <w:pPr>
+        <w:ind w:left="4320" w:hanging="360"/>
+      </w:pPr>
+      <w:rPr>
+        <w:rFonts w:ascii="Wingdings" w:hAnsi="Wingdings" w:hint="default"/>
+      </w:rPr>
+    </w:lvl>
+    <w:lvl w:ilvl="6" w:tplc="04090001" w:tentative="1">
+      <w:start w:val="1"/>
+      <w:numFmt w:val="bullet"/>
+      <w:lvlText w:val=""/>
+      <w:lvlJc w:val="left"/>
+      <w:pPr>
+        <w:ind w:left="5040" w:hanging="360"/>
+      </w:pPr>
+      <w:rPr>
+        <w:rFonts w:ascii="Symbol" w:hAnsi="Symbol" w:hint="default"/>
+      </w:rPr>
+    </w:lvl>
+    <w:lvl w:ilvl="7" w:tplc="04090003" w:tentative="1">
+      <w:start w:val="1"/>
+      <w:numFmt w:val="bullet"/>
+      <w:lvlText w:val="o"/>
+      <w:lvlJc w:val="left"/>
+      <w:pPr>
+        <w:ind w:left="5760" w:hanging="360"/>
+      </w:pPr>
+      <w:rPr>
+        <w:rFonts w:ascii="Courier New" w:hAnsi="Courier New" w:cs="Courier New" w:hint="default"/>
+      </w:rPr>
+    </w:lvl>
+    <w:lvl w:ilvl="8" w:tplc="04090005" w:tentative="1">
+      <w:start w:val="1"/>
+      <w:numFmt w:val="bullet"/>
+      <w:lvlText w:val=""/>
+      <w:lvlJc w:val="left"/>
+      <w:pPr>
+        <w:ind w:left="6480" w:hanging="360"/>
+      </w:pPr>
+      <w:rPr>
+        <w:rFonts w:ascii="Wingdings" w:hAnsi="Wingdings" w:hint="default"/>
+      </w:rPr>
+    </w:lvl>
+  </w:abstractNum>
+  <w:abstractNum w:abstractNumId="2" w15:restartNumberingAfterBreak="0">
     <w:nsid w:val="472349D9"/>
     <w:multiLevelType w:val="hybridMultilevel"/>
     <w:tmpl w:val="E0E44C6E"/>
@@ -855,7 +3039,119 @@
       </w:pPr>
     </w:lvl>
   </w:abstractNum>
-  <w:abstractNum w:abstractNumId="1" w15:restartNumberingAfterBreak="0">
+  <w:abstractNum w:abstractNumId="3" w15:restartNumberingAfterBreak="0">
+    <w:nsid w:val="79D36B25"/>
+    <w:multiLevelType w:val="hybridMultilevel"/>
+    <w:tmpl w:val="40FC5E32"/>
+    <w:lvl w:ilvl="0" w:tplc="DB6A2AC6">
+      <w:numFmt w:val="bullet"/>
+      <w:lvlText w:val="-"/>
+      <w:lvlJc w:val="left"/>
+      <w:pPr>
+        <w:ind w:left="720" w:hanging="360"/>
+      </w:pPr>
+      <w:rPr>
+        <w:rFonts w:ascii="Times New Roman" w:eastAsiaTheme="minorHAnsi" w:hAnsi="Times New Roman" w:cs="Times New Roman" w:hint="default"/>
+      </w:rPr>
+    </w:lvl>
+    <w:lvl w:ilvl="1" w:tplc="04090003">
+      <w:start w:val="1"/>
+      <w:numFmt w:val="bullet"/>
+      <w:lvlText w:val="o"/>
+      <w:lvlJc w:val="left"/>
+      <w:pPr>
+        <w:ind w:left="1440" w:hanging="360"/>
+      </w:pPr>
+      <w:rPr>
+        <w:rFonts w:ascii="Courier New" w:hAnsi="Courier New" w:cs="Courier New" w:hint="default"/>
+      </w:rPr>
+    </w:lvl>
+    <w:lvl w:ilvl="2" w:tplc="04090005" w:tentative="1">
+      <w:start w:val="1"/>
+      <w:numFmt w:val="bullet"/>
+      <w:lvlText w:val=""/>
+      <w:lvlJc w:val="left"/>
+      <w:pPr>
+        <w:ind w:left="2160" w:hanging="360"/>
+      </w:pPr>
+      <w:rPr>
+        <w:rFonts w:ascii="Wingdings" w:hAnsi="Wingdings" w:hint="default"/>
+      </w:rPr>
+    </w:lvl>
+    <w:lvl w:ilvl="3" w:tplc="04090001" w:tentative="1">
+      <w:start w:val="1"/>
+      <w:numFmt w:val="bullet"/>
+      <w:lvlText w:val=""/>
+      <w:lvlJc w:val="left"/>
+      <w:pPr>
+        <w:ind w:left="2880" w:hanging="360"/>
+      </w:pPr>
+      <w:rPr>
+        <w:rFonts w:ascii="Symbol" w:hAnsi="Symbol" w:hint="default"/>
+      </w:rPr>
+    </w:lvl>
+    <w:lvl w:ilvl="4" w:tplc="04090003" w:tentative="1">
+      <w:start w:val="1"/>
+      <w:numFmt w:val="bullet"/>
+      <w:lvlText w:val="o"/>
+      <w:lvlJc w:val="left"/>
+      <w:pPr>
+        <w:ind w:left="3600" w:hanging="360"/>
+      </w:pPr>
+      <w:rPr>
+        <w:rFonts w:ascii="Courier New" w:hAnsi="Courier New" w:cs="Courier New" w:hint="default"/>
+      </w:rPr>
+    </w:lvl>
+    <w:lvl w:ilvl="5" w:tplc="04090005" w:tentative="1">
+      <w:start w:val="1"/>
+      <w:numFmt w:val="bullet"/>
+      <w:lvlText w:val=""/>
+      <w:lvlJc w:val="left"/>
+      <w:pPr>
+        <w:ind w:left="4320" w:hanging="360"/>
+      </w:pPr>
+      <w:rPr>
+        <w:rFonts w:ascii="Wingdings" w:hAnsi="Wingdings" w:hint="default"/>
+      </w:rPr>
+    </w:lvl>
+    <w:lvl w:ilvl="6" w:tplc="04090001" w:tentative="1">
+      <w:start w:val="1"/>
+      <w:numFmt w:val="bullet"/>
+      <w:lvlText w:val=""/>
+      <w:lvlJc w:val="left"/>
+      <w:pPr>
+        <w:ind w:left="5040" w:hanging="360"/>
+      </w:pPr>
+      <w:rPr>
+        <w:rFonts w:ascii="Symbol" w:hAnsi="Symbol" w:hint="default"/>
+      </w:rPr>
+    </w:lvl>
+    <w:lvl w:ilvl="7" w:tplc="04090003" w:tentative="1">
+      <w:start w:val="1"/>
+      <w:numFmt w:val="bullet"/>
+      <w:lvlText w:val="o"/>
+      <w:lvlJc w:val="left"/>
+      <w:pPr>
+        <w:ind w:left="5760" w:hanging="360"/>
+      </w:pPr>
+      <w:rPr>
+        <w:rFonts w:ascii="Courier New" w:hAnsi="Courier New" w:cs="Courier New" w:hint="default"/>
+      </w:rPr>
+    </w:lvl>
+    <w:lvl w:ilvl="8" w:tplc="04090005" w:tentative="1">
+      <w:start w:val="1"/>
+      <w:numFmt w:val="bullet"/>
+      <w:lvlText w:val=""/>
+      <w:lvlJc w:val="left"/>
+      <w:pPr>
+        <w:ind w:left="6480" w:hanging="360"/>
+      </w:pPr>
+      <w:rPr>
+        <w:rFonts w:ascii="Wingdings" w:hAnsi="Wingdings" w:hint="default"/>
+      </w:rPr>
+    </w:lvl>
+  </w:abstractNum>
+  <w:abstractNum w:abstractNumId="4" w15:restartNumberingAfterBreak="0">
     <w:nsid w:val="7EE3279E"/>
     <w:multiLevelType w:val="hybridMultilevel"/>
     <w:tmpl w:val="0B7CE7B6"/>
@@ -945,9 +3241,18 @@
     </w:lvl>
   </w:abstractNum>
   <w:num w:numId="1" w16cid:durableId="820467943">
+    <w:abstractNumId w:val="2"/>
+  </w:num>
+  <w:num w:numId="2" w16cid:durableId="1699235544">
+    <w:abstractNumId w:val="4"/>
+  </w:num>
+  <w:num w:numId="3" w16cid:durableId="1588343636">
     <w:abstractNumId w:val="0"/>
   </w:num>
-  <w:num w:numId="2" w16cid:durableId="1699235544">
+  <w:num w:numId="4" w16cid:durableId="1614046747">
+    <w:abstractNumId w:val="3"/>
+  </w:num>
+  <w:num w:numId="5" w16cid:durableId="1730034323">
     <w:abstractNumId w:val="1"/>
   </w:num>
 </w:numbering>
@@ -959,7 +3264,6 @@
     <w:rPrDefault>
       <w:rPr>
         <w:rFonts w:ascii="Times New Roman" w:eastAsiaTheme="minorHAnsi" w:hAnsi="Times New Roman" w:cstheme="minorBidi"/>
-        <w:bCs/>
         <w:kern w:val="2"/>
         <w:sz w:val="28"/>
         <w:szCs w:val="22"/>
@@ -1863,7 +4167,7 @@
     <w:rsid w:val="00F844E0"/>
     <w:rPr>
       <w:b/>
-      <w:bCs w:val="0"/>
+      <w:bCs/>
       <w:smallCaps/>
       <w:color w:val="0F4761" w:themeColor="accent1" w:themeShade="BF"/>
       <w:spacing w:val="5"/>

</xml_diff>